<commit_message>
Divided tasks in Use cases
</commit_message>
<xml_diff>
--- a/docs/UseCases.docx
+++ b/docs/UseCases.docx
@@ -32,12 +32,14 @@
         </w:numPr>
         <w:bidi/>
         <w:rPr>
-          <w:lang w:bidi="he-IL"/>
-        </w:rPr>
-      </w:pPr>
-      <w:r>
-        <w:rPr>
-          <w:rFonts w:hint="cs"/>
+          <w:highlight w:val="red"/>
+          <w:lang w:bidi="he-IL"/>
+        </w:rPr>
+      </w:pPr>
+      <w:r>
+        <w:rPr>
+          <w:rFonts w:hint="cs"/>
+          <w:highlight w:val="red"/>
           <w:rtl/>
           <w:lang w:bidi="he-IL"/>
         </w:rPr>
@@ -53,6 +55,7 @@
         </w:numPr>
         <w:bidi/>
         <w:rPr>
+          <w:highlight w:val="red"/>
           <w:lang w:bidi="he-IL"/>
         </w:rPr>
       </w:pPr>
@@ -66,12 +69,14 @@
         </w:numPr>
         <w:bidi/>
         <w:rPr>
-          <w:lang w:bidi="he-IL"/>
-        </w:rPr>
-      </w:pPr>
-      <w:r>
-        <w:rPr>
-          <w:rFonts w:hint="cs"/>
+          <w:highlight w:val="red"/>
+          <w:lang w:bidi="he-IL"/>
+        </w:rPr>
+      </w:pPr>
+      <w:r>
+        <w:rPr>
+          <w:rFonts w:hint="cs"/>
+          <w:highlight w:val="red"/>
           <w:rtl/>
           <w:lang w:bidi="he-IL"/>
         </w:rPr>
@@ -87,12 +92,14 @@
         </w:numPr>
         <w:bidi/>
         <w:rPr>
-          <w:lang w:bidi="he-IL"/>
-        </w:rPr>
-      </w:pPr>
-      <w:r>
-        <w:rPr>
-          <w:rFonts w:hint="cs"/>
+          <w:highlight w:val="red"/>
+          <w:lang w:bidi="he-IL"/>
+        </w:rPr>
+      </w:pPr>
+      <w:r>
+        <w:rPr>
+          <w:rFonts w:hint="cs"/>
+          <w:highlight w:val="red"/>
           <w:rtl/>
           <w:lang w:bidi="he-IL"/>
         </w:rPr>
@@ -108,12 +115,14 @@
         </w:numPr>
         <w:bidi/>
         <w:rPr>
-          <w:lang w:bidi="he-IL"/>
-        </w:rPr>
-      </w:pPr>
-      <w:r>
-        <w:rPr>
-          <w:rFonts w:hint="cs"/>
+          <w:highlight w:val="red"/>
+          <w:lang w:bidi="he-IL"/>
+        </w:rPr>
+      </w:pPr>
+      <w:r>
+        <w:rPr>
+          <w:rFonts w:hint="cs"/>
+          <w:highlight w:val="red"/>
           <w:rtl/>
           <w:lang w:bidi="he-IL"/>
         </w:rPr>
@@ -126,6 +135,7 @@
         <w:bidi/>
         <w:ind w:left="1080"/>
         <w:rPr>
+          <w:highlight w:val="red"/>
           <w:lang w:bidi="he-IL"/>
         </w:rPr>
       </w:pPr>
@@ -139,12 +149,14 @@
         </w:numPr>
         <w:bidi/>
         <w:rPr>
-          <w:lang w:bidi="he-IL"/>
-        </w:rPr>
-      </w:pPr>
-      <w:r>
-        <w:rPr>
-          <w:rFonts w:hint="cs"/>
+          <w:highlight w:val="red"/>
+          <w:lang w:bidi="he-IL"/>
+        </w:rPr>
+      </w:pPr>
+      <w:r>
+        <w:rPr>
+          <w:rFonts w:hint="cs"/>
+          <w:highlight w:val="red"/>
           <w:rtl/>
           <w:lang w:bidi="he-IL"/>
         </w:rPr>
@@ -160,12 +172,14 @@
         </w:numPr>
         <w:bidi/>
         <w:rPr>
-          <w:lang w:bidi="he-IL"/>
-        </w:rPr>
-      </w:pPr>
-      <w:r>
-        <w:rPr>
-          <w:rFonts w:hint="cs"/>
+          <w:highlight w:val="cyan"/>
+          <w:lang w:bidi="he-IL"/>
+        </w:rPr>
+      </w:pPr>
+      <w:r>
+        <w:rPr>
+          <w:rFonts w:hint="cs"/>
+          <w:highlight w:val="cyan"/>
           <w:rtl/>
           <w:lang w:bidi="he-IL"/>
         </w:rPr>
@@ -181,13 +195,15 @@
         </w:numPr>
         <w:bidi/>
         <w:rPr>
-          <w:rtl/>
-          <w:lang w:bidi="he-IL"/>
-        </w:rPr>
-      </w:pPr>
-      <w:r>
-        <w:rPr>
-          <w:rFonts w:hint="cs"/>
+          <w:highlight w:val="green"/>
+          <w:rtl/>
+          <w:lang w:bidi="he-IL"/>
+        </w:rPr>
+      </w:pPr>
+      <w:r>
+        <w:rPr>
+          <w:rFonts w:hint="cs"/>
+          <w:highlight w:val="green"/>
           <w:rtl/>
           <w:lang w:bidi="he-IL"/>
         </w:rPr>
@@ -234,11 +250,13 @@
         </w:numPr>
         <w:bidi/>
         <w:rPr>
-          <w:lang w:bidi="he-IL"/>
-        </w:rPr>
-      </w:pPr>
-      <w:r>
-        <w:rPr>
+          <w:highlight w:val="magenta"/>
+          <w:lang w:bidi="he-IL"/>
+        </w:rPr>
+      </w:pPr>
+      <w:r>
+        <w:rPr>
+          <w:highlight w:val="magenta"/>
           <w:lang w:bidi="he-IL"/>
         </w:rPr>
         <w:t>Login</w:t>
@@ -253,11 +271,13 @@
         </w:numPr>
         <w:bidi/>
         <w:rPr>
-          <w:lang w:bidi="he-IL"/>
-        </w:rPr>
-      </w:pPr>
-      <w:r>
-        <w:rPr>
+          <w:highlight w:val="magenta"/>
+          <w:lang w:bidi="he-IL"/>
+        </w:rPr>
+      </w:pPr>
+      <w:r>
+        <w:rPr>
+          <w:highlight w:val="magenta"/>
           <w:lang w:bidi="he-IL"/>
         </w:rPr>
         <w:t>Register</w:t>
@@ -303,12 +323,14 @@
         </w:numPr>
         <w:bidi/>
         <w:rPr>
-          <w:lang w:bidi="he-IL"/>
-        </w:rPr>
-      </w:pPr>
-      <w:r>
-        <w:rPr>
-          <w:rFonts w:hint="cs"/>
+          <w:highlight w:val="yellow"/>
+          <w:lang w:bidi="he-IL"/>
+        </w:rPr>
+      </w:pPr>
+      <w:r>
+        <w:rPr>
+          <w:rFonts w:hint="cs"/>
+          <w:highlight w:val="yellow"/>
           <w:rtl/>
           <w:lang w:bidi="he-IL"/>
         </w:rPr>
@@ -324,12 +346,14 @@
         </w:numPr>
         <w:bidi/>
         <w:rPr>
-          <w:lang w:bidi="he-IL"/>
-        </w:rPr>
-      </w:pPr>
-      <w:r>
-        <w:rPr>
-          <w:rFonts w:hint="cs"/>
+          <w:highlight w:val="yellow"/>
+          <w:lang w:bidi="he-IL"/>
+        </w:rPr>
+      </w:pPr>
+      <w:r>
+        <w:rPr>
+          <w:rFonts w:hint="cs"/>
+          <w:highlight w:val="yellow"/>
           <w:rtl/>
           <w:lang w:bidi="he-IL"/>
         </w:rPr>
@@ -345,12 +369,14 @@
         </w:numPr>
         <w:bidi/>
         <w:rPr>
-          <w:lang w:bidi="he-IL"/>
-        </w:rPr>
-      </w:pPr>
-      <w:r>
-        <w:rPr>
-          <w:rFonts w:hint="cs"/>
+          <w:highlight w:val="yellow"/>
+          <w:lang w:bidi="he-IL"/>
+        </w:rPr>
+      </w:pPr>
+      <w:r>
+        <w:rPr>
+          <w:rFonts w:hint="cs"/>
+          <w:highlight w:val="yellow"/>
           <w:rtl/>
           <w:lang w:bidi="he-IL"/>
         </w:rPr>
@@ -366,12 +392,14 @@
         </w:numPr>
         <w:bidi/>
         <w:rPr>
-          <w:lang w:bidi="he-IL"/>
-        </w:rPr>
-      </w:pPr>
-      <w:r>
-        <w:rPr>
-          <w:rFonts w:hint="cs"/>
+          <w:highlight w:val="yellow"/>
+          <w:lang w:bidi="he-IL"/>
+        </w:rPr>
+      </w:pPr>
+      <w:r>
+        <w:rPr>
+          <w:rFonts w:hint="cs"/>
+          <w:highlight w:val="yellow"/>
           <w:rtl/>
           <w:lang w:bidi="he-IL"/>
         </w:rPr>
@@ -380,6 +408,7 @@
       <w:r>
         <w:rPr>
           <w:rFonts w:hint="cs"/>
+          <w:highlight w:val="yellow"/>
           <w:rtl/>
           <w:lang w:bidi="he-IL"/>
         </w:rPr>
@@ -388,6 +417,7 @@
       <w:r>
         <w:rPr>
           <w:rFonts w:hint="cs"/>
+          <w:highlight w:val="yellow"/>
           <w:rtl/>
           <w:lang w:bidi="he-IL"/>
         </w:rPr>
@@ -403,12 +433,14 @@
         </w:numPr>
         <w:bidi/>
         <w:rPr>
-          <w:lang w:bidi="he-IL"/>
-        </w:rPr>
-      </w:pPr>
-      <w:r>
-        <w:rPr>
-          <w:rFonts w:hint="cs"/>
+          <w:highlight w:val="yellow"/>
+          <w:lang w:bidi="he-IL"/>
+        </w:rPr>
+      </w:pPr>
+      <w:r>
+        <w:rPr>
+          <w:rFonts w:hint="cs"/>
+          <w:highlight w:val="yellow"/>
           <w:rtl/>
           <w:lang w:bidi="he-IL"/>
         </w:rPr>
@@ -417,6 +449,7 @@
       <w:proofErr w:type="gramStart"/>
       <w:r>
         <w:rPr>
+          <w:highlight w:val="yellow"/>
           <w:lang w:bidi="he-IL"/>
         </w:rPr>
         <w:t xml:space="preserve">Checkout </w:t>
@@ -424,6 +457,7 @@
       <w:r>
         <w:rPr>
           <w:rFonts w:hint="cs"/>
+          <w:highlight w:val="yellow"/>
           <w:rtl/>
           <w:lang w:bidi="he-IL"/>
         </w:rPr>
@@ -433,6 +467,7 @@
       <w:r>
         <w:rPr>
           <w:rFonts w:hint="cs"/>
+          <w:highlight w:val="yellow"/>
           <w:rtl/>
           <w:lang w:bidi="he-IL"/>
         </w:rPr>
@@ -479,11 +514,13 @@
         </w:numPr>
         <w:bidi/>
         <w:rPr>
-          <w:lang w:bidi="he-IL"/>
-        </w:rPr>
-      </w:pPr>
-      <w:r>
-        <w:rPr>
+          <w:highlight w:val="magenta"/>
+          <w:lang w:bidi="he-IL"/>
+        </w:rPr>
+      </w:pPr>
+      <w:r>
+        <w:rPr>
+          <w:highlight w:val="magenta"/>
           <w:lang w:bidi="he-IL"/>
         </w:rPr>
         <w:t>Logout</w:t>
@@ -498,12 +535,14 @@
         </w:numPr>
         <w:bidi/>
         <w:rPr>
-          <w:lang w:bidi="he-IL"/>
-        </w:rPr>
-      </w:pPr>
-      <w:r>
-        <w:rPr>
-          <w:rFonts w:hint="cs"/>
+          <w:highlight w:val="magenta"/>
+          <w:lang w:bidi="he-IL"/>
+        </w:rPr>
+      </w:pPr>
+      <w:r>
+        <w:rPr>
+          <w:rFonts w:hint="cs"/>
+          <w:highlight w:val="magenta"/>
           <w:rtl/>
           <w:lang w:bidi="he-IL"/>
         </w:rPr>
@@ -511,6 +550,7 @@
       </w:r>
       <w:r>
         <w:rPr>
+          <w:highlight w:val="magenta"/>
           <w:lang w:bidi="he-IL"/>
         </w:rPr>
         <w:t>founder</w:t>
@@ -518,6 +558,7 @@
       <w:r>
         <w:rPr>
           <w:rFonts w:hint="cs"/>
+          <w:highlight w:val="magenta"/>
           <w:rtl/>
           <w:lang w:bidi="he-IL"/>
         </w:rPr>
@@ -570,12 +611,14 @@
         </w:numPr>
         <w:bidi/>
         <w:rPr>
-          <w:lang w:bidi="he-IL"/>
-        </w:rPr>
-      </w:pPr>
-      <w:r>
-        <w:rPr>
-          <w:rFonts w:hint="cs"/>
+          <w:highlight w:val="cyan"/>
+          <w:lang w:bidi="he-IL"/>
+        </w:rPr>
+      </w:pPr>
+      <w:r>
+        <w:rPr>
+          <w:rFonts w:hint="cs"/>
+          <w:highlight w:val="cyan"/>
           <w:rtl/>
           <w:lang w:bidi="he-IL"/>
         </w:rPr>
@@ -583,6 +626,7 @@
       </w:r>
       <w:r>
         <w:rPr>
+          <w:highlight w:val="cyan"/>
           <w:rtl/>
           <w:lang w:bidi="he-IL"/>
         </w:rPr>
@@ -591,6 +635,7 @@
       <w:r>
         <w:rPr>
           <w:rFonts w:hint="cs"/>
+          <w:highlight w:val="cyan"/>
           <w:rtl/>
           <w:lang w:bidi="he-IL"/>
         </w:rPr>
@@ -606,11 +651,13 @@
         </w:numPr>
         <w:bidi/>
         <w:rPr>
-          <w:lang w:bidi="he-IL"/>
-        </w:rPr>
-      </w:pPr>
-      <w:r>
-        <w:rPr>
+          <w:highlight w:val="cyan"/>
+          <w:lang w:bidi="he-IL"/>
+        </w:rPr>
+      </w:pPr>
+      <w:r>
+        <w:rPr>
+          <w:highlight w:val="cyan"/>
           <w:lang w:bidi="he-IL"/>
         </w:rPr>
         <w:t>Manage Shop policies</w:t>
@@ -625,12 +672,14 @@
         </w:numPr>
         <w:bidi/>
         <w:rPr>
-          <w:lang w:bidi="he-IL"/>
-        </w:rPr>
-      </w:pPr>
-      <w:r>
-        <w:rPr>
-          <w:rFonts w:hint="cs"/>
+          <w:highlight w:val="cyan"/>
+          <w:lang w:bidi="he-IL"/>
+        </w:rPr>
+      </w:pPr>
+      <w:r>
+        <w:rPr>
+          <w:rFonts w:hint="cs"/>
+          <w:highlight w:val="cyan"/>
           <w:rtl/>
           <w:lang w:bidi="he-IL"/>
         </w:rPr>
@@ -638,6 +687,7 @@
       </w:r>
       <w:r>
         <w:rPr>
+          <w:highlight w:val="cyan"/>
           <w:lang w:bidi="he-IL"/>
         </w:rPr>
         <w:t>shop owner</w:t>
@@ -645,6 +695,7 @@
       <w:r>
         <w:rPr>
           <w:rFonts w:hint="cs"/>
+          <w:highlight w:val="cyan"/>
           <w:rtl/>
           <w:lang w:bidi="he-IL"/>
         </w:rPr>
@@ -660,12 +711,14 @@
         </w:numPr>
         <w:bidi/>
         <w:rPr>
-          <w:lang w:bidi="he-IL"/>
-        </w:rPr>
-      </w:pPr>
-      <w:r>
-        <w:rPr>
-          <w:rFonts w:hint="cs"/>
+          <w:highlight w:val="cyan"/>
+          <w:lang w:bidi="he-IL"/>
+        </w:rPr>
+      </w:pPr>
+      <w:r>
+        <w:rPr>
+          <w:rFonts w:hint="cs"/>
+          <w:highlight w:val="cyan"/>
           <w:rtl/>
           <w:lang w:bidi="he-IL"/>
         </w:rPr>
@@ -673,6 +726,7 @@
       </w:r>
       <w:r>
         <w:rPr>
+          <w:highlight w:val="cyan"/>
           <w:lang w:bidi="he-IL"/>
         </w:rPr>
         <w:t>shop manager</w:t>
@@ -680,6 +734,7 @@
       <w:r>
         <w:rPr>
           <w:rFonts w:hint="cs"/>
+          <w:highlight w:val="cyan"/>
           <w:rtl/>
           <w:lang w:bidi="he-IL"/>
         </w:rPr>
@@ -695,12 +750,14 @@
         </w:numPr>
         <w:bidi/>
         <w:rPr>
-          <w:lang w:bidi="he-IL"/>
-        </w:rPr>
-      </w:pPr>
-      <w:r>
-        <w:rPr>
-          <w:rFonts w:hint="cs"/>
+          <w:highlight w:val="green"/>
+          <w:lang w:bidi="he-IL"/>
+        </w:rPr>
+      </w:pPr>
+      <w:r>
+        <w:rPr>
+          <w:rFonts w:hint="cs"/>
+          <w:highlight w:val="green"/>
           <w:rtl/>
           <w:lang w:bidi="he-IL"/>
         </w:rPr>
@@ -708,6 +765,7 @@
       </w:r>
       <w:r>
         <w:rPr>
+          <w:highlight w:val="green"/>
           <w:lang w:bidi="he-IL"/>
         </w:rPr>
         <w:t>shop manager</w:t>
@@ -715,6 +773,7 @@
       <w:r>
         <w:rPr>
           <w:rFonts w:hint="cs"/>
+          <w:highlight w:val="green"/>
           <w:rtl/>
           <w:lang w:bidi="he-IL"/>
         </w:rPr>
@@ -730,12 +789,14 @@
         </w:numPr>
         <w:bidi/>
         <w:rPr>
-          <w:lang w:bidi="he-IL"/>
-        </w:rPr>
-      </w:pPr>
-      <w:r>
-        <w:rPr>
-          <w:rFonts w:hint="cs"/>
+          <w:highlight w:val="green"/>
+          <w:lang w:bidi="he-IL"/>
+        </w:rPr>
+      </w:pPr>
+      <w:r>
+        <w:rPr>
+          <w:rFonts w:hint="cs"/>
+          <w:highlight w:val="green"/>
           <w:rtl/>
           <w:lang w:bidi="he-IL"/>
         </w:rPr>
@@ -743,6 +804,7 @@
       </w:r>
       <w:r>
         <w:rPr>
+          <w:highlight w:val="green"/>
           <w:rtl/>
           <w:lang w:bidi="he-IL"/>
         </w:rPr>
@@ -751,6 +813,7 @@
       <w:r>
         <w:rPr>
           <w:rFonts w:hint="cs"/>
+          <w:highlight w:val="green"/>
           <w:rtl/>
           <w:lang w:bidi="he-IL"/>
         </w:rPr>
@@ -758,6 +821,7 @@
       </w:r>
       <w:r>
         <w:rPr>
+          <w:highlight w:val="green"/>
           <w:lang w:bidi="he-IL"/>
         </w:rPr>
         <w:t>offline</w:t>
@@ -772,12 +836,14 @@
         </w:numPr>
         <w:bidi/>
         <w:rPr>
-          <w:lang w:bidi="he-IL"/>
-        </w:rPr>
-      </w:pPr>
-      <w:r>
-        <w:rPr>
-          <w:rFonts w:hint="cs"/>
+          <w:highlight w:val="green"/>
+          <w:lang w:bidi="he-IL"/>
+        </w:rPr>
+      </w:pPr>
+      <w:r>
+        <w:rPr>
+          <w:rFonts w:hint="cs"/>
+          <w:highlight w:val="green"/>
           <w:rtl/>
           <w:lang w:bidi="he-IL"/>
         </w:rPr>
@@ -793,12 +859,14 @@
         </w:numPr>
         <w:bidi/>
         <w:rPr>
-          <w:lang w:bidi="he-IL"/>
-        </w:rPr>
-      </w:pPr>
-      <w:r>
-        <w:rPr>
-          <w:rFonts w:hint="cs"/>
+          <w:highlight w:val="green"/>
+          <w:lang w:bidi="he-IL"/>
+        </w:rPr>
+      </w:pPr>
+      <w:r>
+        <w:rPr>
+          <w:rFonts w:hint="cs"/>
+          <w:highlight w:val="green"/>
           <w:rtl/>
           <w:lang w:bidi="he-IL"/>
         </w:rPr>
@@ -845,12 +913,14 @@
         </w:numPr>
         <w:bidi/>
         <w:rPr>
-          <w:lang w:bidi="he-IL"/>
-        </w:rPr>
-      </w:pPr>
-      <w:r>
-        <w:rPr>
-          <w:rFonts w:hint="cs"/>
+          <w:highlight w:val="magenta"/>
+          <w:lang w:bidi="he-IL"/>
+        </w:rPr>
+      </w:pPr>
+      <w:r>
+        <w:rPr>
+          <w:rFonts w:hint="cs"/>
+          <w:highlight w:val="magenta"/>
           <w:rtl/>
           <w:lang w:bidi="he-IL"/>
         </w:rPr>
@@ -862,25 +932,109 @@
         <w:pStyle w:val="ListParagraph"/>
         <w:bidi/>
         <w:rPr>
-          <w:lang w:bidi="he-IL"/>
-        </w:rPr>
-      </w:pPr>
-    </w:p>
-    <w:p>
-      <w:pPr>
-        <w:pStyle w:val="ListParagraph"/>
-        <w:bidi/>
-        <w:ind w:left="1080"/>
-        <w:rPr>
-          <w:lang w:bidi="he-IL"/>
-        </w:rPr>
-      </w:pPr>
-    </w:p>
-    <w:p>
-      <w:pPr>
-        <w:bidi/>
-        <w:rPr>
-          <w:rFonts w:hint="cs"/>
+          <w:rtl/>
+          <w:lang w:bidi="he-IL"/>
+        </w:rPr>
+      </w:pPr>
+    </w:p>
+    <w:p>
+      <w:pPr>
+        <w:pStyle w:val="ListParagraph"/>
+        <w:bidi/>
+        <w:rPr>
+          <w:rtl/>
+          <w:lang w:bidi="he-IL"/>
+        </w:rPr>
+      </w:pPr>
+      <w:r>
+        <w:rPr>
+          <w:rFonts w:hint="cs"/>
+          <w:highlight w:val="green"/>
+          <w:rtl/>
+          <w:lang w:bidi="he-IL"/>
+        </w:rPr>
+        <w:t>אריאל</w:t>
+      </w:r>
+    </w:p>
+    <w:p>
+      <w:pPr>
+        <w:pStyle w:val="ListParagraph"/>
+        <w:bidi/>
+        <w:rPr>
+          <w:rtl/>
+          <w:lang w:bidi="he-IL"/>
+        </w:rPr>
+      </w:pPr>
+      <w:r>
+        <w:rPr>
+          <w:rFonts w:hint="cs"/>
+          <w:highlight w:val="cyan"/>
+          <w:rtl/>
+          <w:lang w:bidi="he-IL"/>
+        </w:rPr>
+        <w:t>שי</w:t>
+      </w:r>
+    </w:p>
+    <w:p>
+      <w:pPr>
+        <w:pStyle w:val="ListParagraph"/>
+        <w:bidi/>
+        <w:rPr>
+          <w:rtl/>
+          <w:lang w:bidi="he-IL"/>
+        </w:rPr>
+      </w:pPr>
+      <w:r>
+        <w:rPr>
+          <w:rFonts w:hint="cs"/>
+          <w:highlight w:val="magenta"/>
+          <w:rtl/>
+          <w:lang w:bidi="he-IL"/>
+        </w:rPr>
+        <w:t>שחר</w:t>
+      </w:r>
+    </w:p>
+    <w:p>
+      <w:pPr>
+        <w:pStyle w:val="ListParagraph"/>
+        <w:bidi/>
+        <w:rPr>
+          <w:rtl/>
+          <w:lang w:bidi="he-IL"/>
+        </w:rPr>
+      </w:pPr>
+      <w:r>
+        <w:rPr>
+          <w:rFonts w:hint="cs"/>
+          <w:highlight w:val="red"/>
+          <w:rtl/>
+          <w:lang w:bidi="he-IL"/>
+        </w:rPr>
+        <w:t>עומרי</w:t>
+      </w:r>
+    </w:p>
+    <w:p>
+      <w:pPr>
+        <w:pStyle w:val="ListParagraph"/>
+        <w:bidi/>
+        <w:rPr>
+          <w:lang w:bidi="he-IL"/>
+        </w:rPr>
+      </w:pPr>
+      <w:r>
+        <w:rPr>
+          <w:rFonts w:hint="cs"/>
+          <w:highlight w:val="yellow"/>
+          <w:rtl/>
+          <w:lang w:bidi="he-IL"/>
+        </w:rPr>
+        <w:t>ניתאי</w:t>
+      </w:r>
+    </w:p>
+    <w:p>
+      <w:pPr>
+        <w:bidi/>
+        <w:rPr>
           <w:rtl/>
           <w:lang w:bidi="he-IL"/>
         </w:rPr>

</xml_diff>

<commit_message>
Added both pdf and docx of Ariel's use cases
</commit_message>
<xml_diff>
--- a/docs/UseCases.docx
+++ b/docs/UseCases.docx
@@ -1030,15 +1030,6 @@
         </w:rPr>
         <w:t>ניתאי</w:t>
       </w:r>
-    </w:p>
-    <w:p>
-      <w:pPr>
-        <w:bidi/>
-        <w:rPr>
-          <w:rtl/>
-          <w:lang w:bidi="he-IL"/>
-        </w:rPr>
-      </w:pPr>
     </w:p>
     <w:sectPr>
       <w:pgSz w:w="12240" w:h="15840"/>
@@ -1053,6 +1044,386 @@
 <file path=word/numbering.xml><?xml version="1.0" encoding="utf-8"?>
 <w:numbering xmlns:wpc="http://schemas.microsoft.com/office/word/2010/wordprocessingCanvas" xmlns:cx="http://schemas.microsoft.com/office/drawing/2014/chartex" xmlns:cx1="http://schemas.microsoft.com/office/drawing/2015/9/8/chartex" xmlns:cx2="http://schemas.microsoft.com/office/drawing/2015/10/21/chartex" xmlns:cx3="http://schemas.microsoft.com/office/drawing/2016/5/9/chartex" xmlns:cx4="http://schemas.microsoft.com/office/drawing/2016/5/10/chartex" xmlns:cx5="http://schemas.microsoft.com/office/drawing/2016/5/11/chartex" xmlns:cx6="http://schemas.microsoft.com/office/drawing/2016/5/12/chartex" xmlns:cx7="http://schemas.microsoft.com/office/drawing/2016/5/13/chartex" xmlns:cx8="http://schemas.microsoft.com/office/drawing/2016/5/14/chartex" xmlns:mc="http://schemas.openxmlformats.org/markup-compatibility/2006" xmlns:aink="http://schemas.microsoft.com/office/drawing/2016/ink" xmlns:am3d="http://schemas.microsoft.com/office/drawing/2017/model3d" xmlns:o="urn:schemas-microsoft-com:office:office" xmlns:r="http://schemas.openxmlformats.org/officeDocument/2006/relationships" xmlns:m="http://schemas.openxmlformats.org/officeDocument/2006/math" xmlns:v="urn:schemas-microsoft-com:vml" xmlns:wp14="http://schemas.microsoft.com/office/word/2010/wordprocessingDrawing" xmlns:wp="http://schemas.openxmlformats.org/drawingml/2006/wordprocessingDrawing" xmlns:w10="urn:schemas-microsoft-com:office:word" xmlns:w="http://schemas.openxmlformats.org/wordprocessingml/2006/main" xmlns:w14="http://schemas.microsoft.com/office/word/2010/wordml" xmlns:w15="http://schemas.microsoft.com/office/word/2012/wordml" xmlns:w16cex="http://schemas.microsoft.com/office/word/2018/wordml/cex" xmlns:w16cid="http://schemas.microsoft.com/office/word/2016/wordml/cid" xmlns:w16="http://schemas.microsoft.com/office/word/2018/wordml" xmlns:w16sdtdh="http://schemas.microsoft.com/office/word/2020/wordml/sdtdatahash" xmlns:w16se="http://schemas.microsoft.com/office/word/2015/wordml/symex" xmlns:wpg="http://schemas.microsoft.com/office/word/2010/wordprocessingGroup" xmlns:wpi="http://schemas.microsoft.com/office/word/2010/wordprocessingInk" xmlns:wne="http://schemas.microsoft.com/office/word/2006/wordml" xmlns:wps="http://schemas.microsoft.com/office/word/2010/wordprocessingShape" mc:Ignorable="w14 w15 w16se w16cid w16 w16cex w16sdtdh wp14">
   <w:abstractNum w:abstractNumId="0" w15:restartNumberingAfterBreak="0">
+    <w:nsid w:val="034928D3"/>
+    <w:multiLevelType w:val="hybridMultilevel"/>
+    <w:tmpl w:val="3C7E0780"/>
+    <w:lvl w:ilvl="0" w:tplc="255C91E4">
+      <w:start w:val="1"/>
+      <w:numFmt w:val="decimal"/>
+      <w:lvlText w:val="%1)"/>
+      <w:lvlJc w:val="left"/>
+      <w:pPr>
+        <w:ind w:left="1440" w:hanging="360"/>
+      </w:pPr>
+      <w:rPr>
+        <w:rFonts w:hint="default"/>
+      </w:rPr>
+    </w:lvl>
+    <w:lvl w:ilvl="1" w:tplc="04090019" w:tentative="1">
+      <w:start w:val="1"/>
+      <w:numFmt w:val="lowerLetter"/>
+      <w:lvlText w:val="%2."/>
+      <w:lvlJc w:val="left"/>
+      <w:pPr>
+        <w:ind w:left="2160" w:hanging="360"/>
+      </w:pPr>
+    </w:lvl>
+    <w:lvl w:ilvl="2" w:tplc="0409001B" w:tentative="1">
+      <w:start w:val="1"/>
+      <w:numFmt w:val="lowerRoman"/>
+      <w:lvlText w:val="%3."/>
+      <w:lvlJc w:val="right"/>
+      <w:pPr>
+        <w:ind w:left="2880" w:hanging="180"/>
+      </w:pPr>
+    </w:lvl>
+    <w:lvl w:ilvl="3" w:tplc="0409000F" w:tentative="1">
+      <w:start w:val="1"/>
+      <w:numFmt w:val="decimal"/>
+      <w:lvlText w:val="%4."/>
+      <w:lvlJc w:val="left"/>
+      <w:pPr>
+        <w:ind w:left="3600" w:hanging="360"/>
+      </w:pPr>
+    </w:lvl>
+    <w:lvl w:ilvl="4" w:tplc="04090019" w:tentative="1">
+      <w:start w:val="1"/>
+      <w:numFmt w:val="lowerLetter"/>
+      <w:lvlText w:val="%5."/>
+      <w:lvlJc w:val="left"/>
+      <w:pPr>
+        <w:ind w:left="4320" w:hanging="360"/>
+      </w:pPr>
+    </w:lvl>
+    <w:lvl w:ilvl="5" w:tplc="0409001B" w:tentative="1">
+      <w:start w:val="1"/>
+      <w:numFmt w:val="lowerRoman"/>
+      <w:lvlText w:val="%6."/>
+      <w:lvlJc w:val="right"/>
+      <w:pPr>
+        <w:ind w:left="5040" w:hanging="180"/>
+      </w:pPr>
+    </w:lvl>
+    <w:lvl w:ilvl="6" w:tplc="0409000F" w:tentative="1">
+      <w:start w:val="1"/>
+      <w:numFmt w:val="decimal"/>
+      <w:lvlText w:val="%7."/>
+      <w:lvlJc w:val="left"/>
+      <w:pPr>
+        <w:ind w:left="5760" w:hanging="360"/>
+      </w:pPr>
+    </w:lvl>
+    <w:lvl w:ilvl="7" w:tplc="04090019" w:tentative="1">
+      <w:start w:val="1"/>
+      <w:numFmt w:val="lowerLetter"/>
+      <w:lvlText w:val="%8."/>
+      <w:lvlJc w:val="left"/>
+      <w:pPr>
+        <w:ind w:left="6480" w:hanging="360"/>
+      </w:pPr>
+    </w:lvl>
+    <w:lvl w:ilvl="8" w:tplc="0409001B" w:tentative="1">
+      <w:start w:val="1"/>
+      <w:numFmt w:val="lowerRoman"/>
+      <w:lvlText w:val="%9."/>
+      <w:lvlJc w:val="right"/>
+      <w:pPr>
+        <w:ind w:left="7200" w:hanging="180"/>
+      </w:pPr>
+    </w:lvl>
+  </w:abstractNum>
+  <w:abstractNum w:abstractNumId="1" w15:restartNumberingAfterBreak="0">
+    <w:nsid w:val="04ED1840"/>
+    <w:multiLevelType w:val="hybridMultilevel"/>
+    <w:tmpl w:val="86C4A3E8"/>
+    <w:lvl w:ilvl="0" w:tplc="6A62C4E2">
+      <w:start w:val="1"/>
+      <w:numFmt w:val="lowerRoman"/>
+      <w:lvlText w:val="(%1)"/>
+      <w:lvlJc w:val="left"/>
+      <w:pPr>
+        <w:ind w:left="1800" w:hanging="720"/>
+      </w:pPr>
+      <w:rPr>
+        <w:rFonts w:hint="default"/>
+      </w:rPr>
+    </w:lvl>
+    <w:lvl w:ilvl="1" w:tplc="04090019" w:tentative="1">
+      <w:start w:val="1"/>
+      <w:numFmt w:val="lowerLetter"/>
+      <w:lvlText w:val="%2."/>
+      <w:lvlJc w:val="left"/>
+      <w:pPr>
+        <w:ind w:left="2160" w:hanging="360"/>
+      </w:pPr>
+    </w:lvl>
+    <w:lvl w:ilvl="2" w:tplc="0409001B" w:tentative="1">
+      <w:start w:val="1"/>
+      <w:numFmt w:val="lowerRoman"/>
+      <w:lvlText w:val="%3."/>
+      <w:lvlJc w:val="right"/>
+      <w:pPr>
+        <w:ind w:left="2880" w:hanging="180"/>
+      </w:pPr>
+    </w:lvl>
+    <w:lvl w:ilvl="3" w:tplc="0409000F" w:tentative="1">
+      <w:start w:val="1"/>
+      <w:numFmt w:val="decimal"/>
+      <w:lvlText w:val="%4."/>
+      <w:lvlJc w:val="left"/>
+      <w:pPr>
+        <w:ind w:left="3600" w:hanging="360"/>
+      </w:pPr>
+    </w:lvl>
+    <w:lvl w:ilvl="4" w:tplc="04090019" w:tentative="1">
+      <w:start w:val="1"/>
+      <w:numFmt w:val="lowerLetter"/>
+      <w:lvlText w:val="%5."/>
+      <w:lvlJc w:val="left"/>
+      <w:pPr>
+        <w:ind w:left="4320" w:hanging="360"/>
+      </w:pPr>
+    </w:lvl>
+    <w:lvl w:ilvl="5" w:tplc="0409001B" w:tentative="1">
+      <w:start w:val="1"/>
+      <w:numFmt w:val="lowerRoman"/>
+      <w:lvlText w:val="%6."/>
+      <w:lvlJc w:val="right"/>
+      <w:pPr>
+        <w:ind w:left="5040" w:hanging="180"/>
+      </w:pPr>
+    </w:lvl>
+    <w:lvl w:ilvl="6" w:tplc="0409000F" w:tentative="1">
+      <w:start w:val="1"/>
+      <w:numFmt w:val="decimal"/>
+      <w:lvlText w:val="%7."/>
+      <w:lvlJc w:val="left"/>
+      <w:pPr>
+        <w:ind w:left="5760" w:hanging="360"/>
+      </w:pPr>
+    </w:lvl>
+    <w:lvl w:ilvl="7" w:tplc="04090019" w:tentative="1">
+      <w:start w:val="1"/>
+      <w:numFmt w:val="lowerLetter"/>
+      <w:lvlText w:val="%8."/>
+      <w:lvlJc w:val="left"/>
+      <w:pPr>
+        <w:ind w:left="6480" w:hanging="360"/>
+      </w:pPr>
+    </w:lvl>
+    <w:lvl w:ilvl="8" w:tplc="0409001B" w:tentative="1">
+      <w:start w:val="1"/>
+      <w:numFmt w:val="lowerRoman"/>
+      <w:lvlText w:val="%9."/>
+      <w:lvlJc w:val="right"/>
+      <w:pPr>
+        <w:ind w:left="7200" w:hanging="180"/>
+      </w:pPr>
+    </w:lvl>
+  </w:abstractNum>
+  <w:abstractNum w:abstractNumId="2" w15:restartNumberingAfterBreak="0">
+    <w:nsid w:val="17FE2C80"/>
+    <w:multiLevelType w:val="hybridMultilevel"/>
+    <w:tmpl w:val="E414561E"/>
+    <w:lvl w:ilvl="0" w:tplc="0409000F">
+      <w:start w:val="1"/>
+      <w:numFmt w:val="decimal"/>
+      <w:lvlText w:val="%1."/>
+      <w:lvlJc w:val="left"/>
+      <w:pPr>
+        <w:ind w:left="720" w:hanging="360"/>
+      </w:pPr>
+      <w:rPr>
+        <w:rFonts w:hint="default"/>
+      </w:rPr>
+    </w:lvl>
+    <w:lvl w:ilvl="1" w:tplc="04090019" w:tentative="1">
+      <w:start w:val="1"/>
+      <w:numFmt w:val="lowerLetter"/>
+      <w:lvlText w:val="%2."/>
+      <w:lvlJc w:val="left"/>
+      <w:pPr>
+        <w:ind w:left="1440" w:hanging="360"/>
+      </w:pPr>
+    </w:lvl>
+    <w:lvl w:ilvl="2" w:tplc="0409001B" w:tentative="1">
+      <w:start w:val="1"/>
+      <w:numFmt w:val="lowerRoman"/>
+      <w:lvlText w:val="%3."/>
+      <w:lvlJc w:val="right"/>
+      <w:pPr>
+        <w:ind w:left="2160" w:hanging="180"/>
+      </w:pPr>
+    </w:lvl>
+    <w:lvl w:ilvl="3" w:tplc="0409000F" w:tentative="1">
+      <w:start w:val="1"/>
+      <w:numFmt w:val="decimal"/>
+      <w:lvlText w:val="%4."/>
+      <w:lvlJc w:val="left"/>
+      <w:pPr>
+        <w:ind w:left="2880" w:hanging="360"/>
+      </w:pPr>
+    </w:lvl>
+    <w:lvl w:ilvl="4" w:tplc="04090019" w:tentative="1">
+      <w:start w:val="1"/>
+      <w:numFmt w:val="lowerLetter"/>
+      <w:lvlText w:val="%5."/>
+      <w:lvlJc w:val="left"/>
+      <w:pPr>
+        <w:ind w:left="3600" w:hanging="360"/>
+      </w:pPr>
+    </w:lvl>
+    <w:lvl w:ilvl="5" w:tplc="0409001B" w:tentative="1">
+      <w:start w:val="1"/>
+      <w:numFmt w:val="lowerRoman"/>
+      <w:lvlText w:val="%6."/>
+      <w:lvlJc w:val="right"/>
+      <w:pPr>
+        <w:ind w:left="4320" w:hanging="180"/>
+      </w:pPr>
+    </w:lvl>
+    <w:lvl w:ilvl="6" w:tplc="0409000F" w:tentative="1">
+      <w:start w:val="1"/>
+      <w:numFmt w:val="decimal"/>
+      <w:lvlText w:val="%7."/>
+      <w:lvlJc w:val="left"/>
+      <w:pPr>
+        <w:ind w:left="5040" w:hanging="360"/>
+      </w:pPr>
+    </w:lvl>
+    <w:lvl w:ilvl="7" w:tplc="04090019" w:tentative="1">
+      <w:start w:val="1"/>
+      <w:numFmt w:val="lowerLetter"/>
+      <w:lvlText w:val="%8."/>
+      <w:lvlJc w:val="left"/>
+      <w:pPr>
+        <w:ind w:left="5760" w:hanging="360"/>
+      </w:pPr>
+    </w:lvl>
+    <w:lvl w:ilvl="8" w:tplc="0409001B" w:tentative="1">
+      <w:start w:val="1"/>
+      <w:numFmt w:val="lowerRoman"/>
+      <w:lvlText w:val="%9."/>
+      <w:lvlJc w:val="right"/>
+      <w:pPr>
+        <w:ind w:left="6480" w:hanging="180"/>
+      </w:pPr>
+    </w:lvl>
+  </w:abstractNum>
+  <w:abstractNum w:abstractNumId="3" w15:restartNumberingAfterBreak="0">
+    <w:nsid w:val="1A6D799D"/>
+    <w:multiLevelType w:val="hybridMultilevel"/>
+    <w:tmpl w:val="C2560896"/>
+    <w:lvl w:ilvl="0" w:tplc="04090001">
+      <w:start w:val="1"/>
+      <w:numFmt w:val="bullet"/>
+      <w:lvlText w:val=""/>
+      <w:lvlJc w:val="left"/>
+      <w:pPr>
+        <w:ind w:left="720" w:hanging="360"/>
+      </w:pPr>
+      <w:rPr>
+        <w:rFonts w:ascii="Symbol" w:hAnsi="Symbol" w:hint="default"/>
+      </w:rPr>
+    </w:lvl>
+    <w:lvl w:ilvl="1" w:tplc="04090003" w:tentative="1">
+      <w:start w:val="1"/>
+      <w:numFmt w:val="bullet"/>
+      <w:lvlText w:val="o"/>
+      <w:lvlJc w:val="left"/>
+      <w:pPr>
+        <w:ind w:left="1440" w:hanging="360"/>
+      </w:pPr>
+      <w:rPr>
+        <w:rFonts w:ascii="Courier New" w:hAnsi="Courier New" w:cs="Courier New" w:hint="default"/>
+      </w:rPr>
+    </w:lvl>
+    <w:lvl w:ilvl="2" w:tplc="04090005" w:tentative="1">
+      <w:start w:val="1"/>
+      <w:numFmt w:val="bullet"/>
+      <w:lvlText w:val=""/>
+      <w:lvlJc w:val="left"/>
+      <w:pPr>
+        <w:ind w:left="2160" w:hanging="360"/>
+      </w:pPr>
+      <w:rPr>
+        <w:rFonts w:ascii="Wingdings" w:hAnsi="Wingdings" w:hint="default"/>
+      </w:rPr>
+    </w:lvl>
+    <w:lvl w:ilvl="3" w:tplc="04090001" w:tentative="1">
+      <w:start w:val="1"/>
+      <w:numFmt w:val="bullet"/>
+      <w:lvlText w:val=""/>
+      <w:lvlJc w:val="left"/>
+      <w:pPr>
+        <w:ind w:left="2880" w:hanging="360"/>
+      </w:pPr>
+      <w:rPr>
+        <w:rFonts w:ascii="Symbol" w:hAnsi="Symbol" w:hint="default"/>
+      </w:rPr>
+    </w:lvl>
+    <w:lvl w:ilvl="4" w:tplc="04090003" w:tentative="1">
+      <w:start w:val="1"/>
+      <w:numFmt w:val="bullet"/>
+      <w:lvlText w:val="o"/>
+      <w:lvlJc w:val="left"/>
+      <w:pPr>
+        <w:ind w:left="3600" w:hanging="360"/>
+      </w:pPr>
+      <w:rPr>
+        <w:rFonts w:ascii="Courier New" w:hAnsi="Courier New" w:cs="Courier New" w:hint="default"/>
+      </w:rPr>
+    </w:lvl>
+    <w:lvl w:ilvl="5" w:tplc="04090005" w:tentative="1">
+      <w:start w:val="1"/>
+      <w:numFmt w:val="bullet"/>
+      <w:lvlText w:val=""/>
+      <w:lvlJc w:val="left"/>
+      <w:pPr>
+        <w:ind w:left="4320" w:hanging="360"/>
+      </w:pPr>
+      <w:rPr>
+        <w:rFonts w:ascii="Wingdings" w:hAnsi="Wingdings" w:hint="default"/>
+      </w:rPr>
+    </w:lvl>
+    <w:lvl w:ilvl="6" w:tplc="04090001" w:tentative="1">
+      <w:start w:val="1"/>
+      <w:numFmt w:val="bullet"/>
+      <w:lvlText w:val=""/>
+      <w:lvlJc w:val="left"/>
+      <w:pPr>
+        <w:ind w:left="5040" w:hanging="360"/>
+      </w:pPr>
+      <w:rPr>
+        <w:rFonts w:ascii="Symbol" w:hAnsi="Symbol" w:hint="default"/>
+      </w:rPr>
+    </w:lvl>
+    <w:lvl w:ilvl="7" w:tplc="04090003" w:tentative="1">
+      <w:start w:val="1"/>
+      <w:numFmt w:val="bullet"/>
+      <w:lvlText w:val="o"/>
+      <w:lvlJc w:val="left"/>
+      <w:pPr>
+        <w:ind w:left="5760" w:hanging="360"/>
+      </w:pPr>
+      <w:rPr>
+        <w:rFonts w:ascii="Courier New" w:hAnsi="Courier New" w:cs="Courier New" w:hint="default"/>
+      </w:rPr>
+    </w:lvl>
+    <w:lvl w:ilvl="8" w:tplc="04090005" w:tentative="1">
+      <w:start w:val="1"/>
+      <w:numFmt w:val="bullet"/>
+      <w:lvlText w:val=""/>
+      <w:lvlJc w:val="left"/>
+      <w:pPr>
+        <w:ind w:left="6480" w:hanging="360"/>
+      </w:pPr>
+      <w:rPr>
+        <w:rFonts w:ascii="Wingdings" w:hAnsi="Wingdings" w:hint="default"/>
+      </w:rPr>
+    </w:lvl>
+  </w:abstractNum>
+  <w:abstractNum w:abstractNumId="4" w15:restartNumberingAfterBreak="0">
     <w:nsid w:val="1D0F70AD"/>
     <w:multiLevelType w:val="hybridMultilevel"/>
     <w:tmpl w:val="A8AE858C"/>
@@ -1141,7 +1512,627 @@
       </w:pPr>
     </w:lvl>
   </w:abstractNum>
-  <w:abstractNum w:abstractNumId="1" w15:restartNumberingAfterBreak="0">
+  <w:abstractNum w:abstractNumId="5" w15:restartNumberingAfterBreak="0">
+    <w:nsid w:val="1EE161DA"/>
+    <w:multiLevelType w:val="hybridMultilevel"/>
+    <w:tmpl w:val="2C948A5C"/>
+    <w:lvl w:ilvl="0" w:tplc="87F2E22C">
+      <w:start w:val="1"/>
+      <w:numFmt w:val="decimal"/>
+      <w:lvlText w:val="%1)"/>
+      <w:lvlJc w:val="left"/>
+      <w:pPr>
+        <w:ind w:left="1440" w:hanging="360"/>
+      </w:pPr>
+      <w:rPr>
+        <w:rFonts w:hint="default"/>
+      </w:rPr>
+    </w:lvl>
+    <w:lvl w:ilvl="1" w:tplc="04090019" w:tentative="1">
+      <w:start w:val="1"/>
+      <w:numFmt w:val="lowerLetter"/>
+      <w:lvlText w:val="%2."/>
+      <w:lvlJc w:val="left"/>
+      <w:pPr>
+        <w:ind w:left="2160" w:hanging="360"/>
+      </w:pPr>
+    </w:lvl>
+    <w:lvl w:ilvl="2" w:tplc="0409001B" w:tentative="1">
+      <w:start w:val="1"/>
+      <w:numFmt w:val="lowerRoman"/>
+      <w:lvlText w:val="%3."/>
+      <w:lvlJc w:val="right"/>
+      <w:pPr>
+        <w:ind w:left="2880" w:hanging="180"/>
+      </w:pPr>
+    </w:lvl>
+    <w:lvl w:ilvl="3" w:tplc="0409000F" w:tentative="1">
+      <w:start w:val="1"/>
+      <w:numFmt w:val="decimal"/>
+      <w:lvlText w:val="%4."/>
+      <w:lvlJc w:val="left"/>
+      <w:pPr>
+        <w:ind w:left="3600" w:hanging="360"/>
+      </w:pPr>
+    </w:lvl>
+    <w:lvl w:ilvl="4" w:tplc="04090019" w:tentative="1">
+      <w:start w:val="1"/>
+      <w:numFmt w:val="lowerLetter"/>
+      <w:lvlText w:val="%5."/>
+      <w:lvlJc w:val="left"/>
+      <w:pPr>
+        <w:ind w:left="4320" w:hanging="360"/>
+      </w:pPr>
+    </w:lvl>
+    <w:lvl w:ilvl="5" w:tplc="0409001B" w:tentative="1">
+      <w:start w:val="1"/>
+      <w:numFmt w:val="lowerRoman"/>
+      <w:lvlText w:val="%6."/>
+      <w:lvlJc w:val="right"/>
+      <w:pPr>
+        <w:ind w:left="5040" w:hanging="180"/>
+      </w:pPr>
+    </w:lvl>
+    <w:lvl w:ilvl="6" w:tplc="0409000F" w:tentative="1">
+      <w:start w:val="1"/>
+      <w:numFmt w:val="decimal"/>
+      <w:lvlText w:val="%7."/>
+      <w:lvlJc w:val="left"/>
+      <w:pPr>
+        <w:ind w:left="5760" w:hanging="360"/>
+      </w:pPr>
+    </w:lvl>
+    <w:lvl w:ilvl="7" w:tplc="04090019" w:tentative="1">
+      <w:start w:val="1"/>
+      <w:numFmt w:val="lowerLetter"/>
+      <w:lvlText w:val="%8."/>
+      <w:lvlJc w:val="left"/>
+      <w:pPr>
+        <w:ind w:left="6480" w:hanging="360"/>
+      </w:pPr>
+    </w:lvl>
+    <w:lvl w:ilvl="8" w:tplc="0409001B" w:tentative="1">
+      <w:start w:val="1"/>
+      <w:numFmt w:val="lowerRoman"/>
+      <w:lvlText w:val="%9."/>
+      <w:lvlJc w:val="right"/>
+      <w:pPr>
+        <w:ind w:left="7200" w:hanging="180"/>
+      </w:pPr>
+    </w:lvl>
+  </w:abstractNum>
+  <w:abstractNum w:abstractNumId="6" w15:restartNumberingAfterBreak="0">
+    <w:nsid w:val="202732DC"/>
+    <w:multiLevelType w:val="hybridMultilevel"/>
+    <w:tmpl w:val="5D34E99E"/>
+    <w:lvl w:ilvl="0" w:tplc="170C8150">
+      <w:start w:val="1"/>
+      <w:numFmt w:val="lowerLetter"/>
+      <w:lvlText w:val="%1."/>
+      <w:lvlJc w:val="left"/>
+      <w:pPr>
+        <w:ind w:left="1800" w:hanging="360"/>
+      </w:pPr>
+      <w:rPr>
+        <w:rFonts w:hint="default"/>
+      </w:rPr>
+    </w:lvl>
+    <w:lvl w:ilvl="1" w:tplc="04090019">
+      <w:start w:val="1"/>
+      <w:numFmt w:val="lowerLetter"/>
+      <w:lvlText w:val="%2."/>
+      <w:lvlJc w:val="left"/>
+      <w:pPr>
+        <w:ind w:left="2520" w:hanging="360"/>
+      </w:pPr>
+    </w:lvl>
+    <w:lvl w:ilvl="2" w:tplc="0409001B" w:tentative="1">
+      <w:start w:val="1"/>
+      <w:numFmt w:val="lowerRoman"/>
+      <w:lvlText w:val="%3."/>
+      <w:lvlJc w:val="right"/>
+      <w:pPr>
+        <w:ind w:left="3240" w:hanging="180"/>
+      </w:pPr>
+    </w:lvl>
+    <w:lvl w:ilvl="3" w:tplc="0409000F" w:tentative="1">
+      <w:start w:val="1"/>
+      <w:numFmt w:val="decimal"/>
+      <w:lvlText w:val="%4."/>
+      <w:lvlJc w:val="left"/>
+      <w:pPr>
+        <w:ind w:left="3960" w:hanging="360"/>
+      </w:pPr>
+    </w:lvl>
+    <w:lvl w:ilvl="4" w:tplc="04090019" w:tentative="1">
+      <w:start w:val="1"/>
+      <w:numFmt w:val="lowerLetter"/>
+      <w:lvlText w:val="%5."/>
+      <w:lvlJc w:val="left"/>
+      <w:pPr>
+        <w:ind w:left="4680" w:hanging="360"/>
+      </w:pPr>
+    </w:lvl>
+    <w:lvl w:ilvl="5" w:tplc="0409001B" w:tentative="1">
+      <w:start w:val="1"/>
+      <w:numFmt w:val="lowerRoman"/>
+      <w:lvlText w:val="%6."/>
+      <w:lvlJc w:val="right"/>
+      <w:pPr>
+        <w:ind w:left="5400" w:hanging="180"/>
+      </w:pPr>
+    </w:lvl>
+    <w:lvl w:ilvl="6" w:tplc="0409000F" w:tentative="1">
+      <w:start w:val="1"/>
+      <w:numFmt w:val="decimal"/>
+      <w:lvlText w:val="%7."/>
+      <w:lvlJc w:val="left"/>
+      <w:pPr>
+        <w:ind w:left="6120" w:hanging="360"/>
+      </w:pPr>
+    </w:lvl>
+    <w:lvl w:ilvl="7" w:tplc="04090019" w:tentative="1">
+      <w:start w:val="1"/>
+      <w:numFmt w:val="lowerLetter"/>
+      <w:lvlText w:val="%8."/>
+      <w:lvlJc w:val="left"/>
+      <w:pPr>
+        <w:ind w:left="6840" w:hanging="360"/>
+      </w:pPr>
+    </w:lvl>
+    <w:lvl w:ilvl="8" w:tplc="0409001B" w:tentative="1">
+      <w:start w:val="1"/>
+      <w:numFmt w:val="lowerRoman"/>
+      <w:lvlText w:val="%9."/>
+      <w:lvlJc w:val="right"/>
+      <w:pPr>
+        <w:ind w:left="7560" w:hanging="180"/>
+      </w:pPr>
+    </w:lvl>
+  </w:abstractNum>
+  <w:abstractNum w:abstractNumId="7" w15:restartNumberingAfterBreak="0">
+    <w:nsid w:val="2A6C21C0"/>
+    <w:multiLevelType w:val="hybridMultilevel"/>
+    <w:tmpl w:val="D5580780"/>
+    <w:lvl w:ilvl="0" w:tplc="87A42102">
+      <w:start w:val="1"/>
+      <w:numFmt w:val="decimal"/>
+      <w:lvlText w:val="%1."/>
+      <w:lvlJc w:val="left"/>
+      <w:pPr>
+        <w:ind w:left="1080" w:hanging="360"/>
+      </w:pPr>
+      <w:rPr>
+        <w:rFonts w:hint="default"/>
+      </w:rPr>
+    </w:lvl>
+    <w:lvl w:ilvl="1" w:tplc="04090019">
+      <w:start w:val="1"/>
+      <w:numFmt w:val="lowerLetter"/>
+      <w:lvlText w:val="%2."/>
+      <w:lvlJc w:val="left"/>
+      <w:pPr>
+        <w:ind w:left="1800" w:hanging="360"/>
+      </w:pPr>
+    </w:lvl>
+    <w:lvl w:ilvl="2" w:tplc="0409001B">
+      <w:start w:val="1"/>
+      <w:numFmt w:val="lowerRoman"/>
+      <w:lvlText w:val="%3."/>
+      <w:lvlJc w:val="right"/>
+      <w:pPr>
+        <w:ind w:left="2520" w:hanging="180"/>
+      </w:pPr>
+    </w:lvl>
+    <w:lvl w:ilvl="3" w:tplc="0409000F" w:tentative="1">
+      <w:start w:val="1"/>
+      <w:numFmt w:val="decimal"/>
+      <w:lvlText w:val="%4."/>
+      <w:lvlJc w:val="left"/>
+      <w:pPr>
+        <w:ind w:left="3240" w:hanging="360"/>
+      </w:pPr>
+    </w:lvl>
+    <w:lvl w:ilvl="4" w:tplc="04090019" w:tentative="1">
+      <w:start w:val="1"/>
+      <w:numFmt w:val="lowerLetter"/>
+      <w:lvlText w:val="%5."/>
+      <w:lvlJc w:val="left"/>
+      <w:pPr>
+        <w:ind w:left="3960" w:hanging="360"/>
+      </w:pPr>
+    </w:lvl>
+    <w:lvl w:ilvl="5" w:tplc="0409001B" w:tentative="1">
+      <w:start w:val="1"/>
+      <w:numFmt w:val="lowerRoman"/>
+      <w:lvlText w:val="%6."/>
+      <w:lvlJc w:val="right"/>
+      <w:pPr>
+        <w:ind w:left="4680" w:hanging="180"/>
+      </w:pPr>
+    </w:lvl>
+    <w:lvl w:ilvl="6" w:tplc="0409000F" w:tentative="1">
+      <w:start w:val="1"/>
+      <w:numFmt w:val="decimal"/>
+      <w:lvlText w:val="%7."/>
+      <w:lvlJc w:val="left"/>
+      <w:pPr>
+        <w:ind w:left="5400" w:hanging="360"/>
+      </w:pPr>
+    </w:lvl>
+    <w:lvl w:ilvl="7" w:tplc="04090019" w:tentative="1">
+      <w:start w:val="1"/>
+      <w:numFmt w:val="lowerLetter"/>
+      <w:lvlText w:val="%8."/>
+      <w:lvlJc w:val="left"/>
+      <w:pPr>
+        <w:ind w:left="6120" w:hanging="360"/>
+      </w:pPr>
+    </w:lvl>
+    <w:lvl w:ilvl="8" w:tplc="0409001B" w:tentative="1">
+      <w:start w:val="1"/>
+      <w:numFmt w:val="lowerRoman"/>
+      <w:lvlText w:val="%9."/>
+      <w:lvlJc w:val="right"/>
+      <w:pPr>
+        <w:ind w:left="6840" w:hanging="180"/>
+      </w:pPr>
+    </w:lvl>
+  </w:abstractNum>
+  <w:abstractNum w:abstractNumId="8" w15:restartNumberingAfterBreak="0">
+    <w:nsid w:val="2E122231"/>
+    <w:multiLevelType w:val="multilevel"/>
+    <w:tmpl w:val="0409001D"/>
+    <w:lvl w:ilvl="0">
+      <w:start w:val="1"/>
+      <w:numFmt w:val="decimal"/>
+      <w:lvlText w:val="%1)"/>
+      <w:lvlJc w:val="left"/>
+      <w:pPr>
+        <w:ind w:left="360" w:hanging="360"/>
+      </w:pPr>
+    </w:lvl>
+    <w:lvl w:ilvl="1">
+      <w:start w:val="1"/>
+      <w:numFmt w:val="lowerLetter"/>
+      <w:lvlText w:val="%2)"/>
+      <w:lvlJc w:val="left"/>
+      <w:pPr>
+        <w:ind w:left="720" w:hanging="360"/>
+      </w:pPr>
+    </w:lvl>
+    <w:lvl w:ilvl="2">
+      <w:start w:val="1"/>
+      <w:numFmt w:val="lowerRoman"/>
+      <w:lvlText w:val="%3)"/>
+      <w:lvlJc w:val="left"/>
+      <w:pPr>
+        <w:ind w:left="1080" w:hanging="360"/>
+      </w:pPr>
+    </w:lvl>
+    <w:lvl w:ilvl="3">
+      <w:start w:val="1"/>
+      <w:numFmt w:val="decimal"/>
+      <w:lvlText w:val="(%4)"/>
+      <w:lvlJc w:val="left"/>
+      <w:pPr>
+        <w:ind w:left="1440" w:hanging="360"/>
+      </w:pPr>
+    </w:lvl>
+    <w:lvl w:ilvl="4">
+      <w:start w:val="1"/>
+      <w:numFmt w:val="lowerLetter"/>
+      <w:lvlText w:val="(%5)"/>
+      <w:lvlJc w:val="left"/>
+      <w:pPr>
+        <w:ind w:left="1800" w:hanging="360"/>
+      </w:pPr>
+    </w:lvl>
+    <w:lvl w:ilvl="5">
+      <w:start w:val="1"/>
+      <w:numFmt w:val="lowerRoman"/>
+      <w:lvlText w:val="(%6)"/>
+      <w:lvlJc w:val="left"/>
+      <w:pPr>
+        <w:ind w:left="2160" w:hanging="360"/>
+      </w:pPr>
+    </w:lvl>
+    <w:lvl w:ilvl="6">
+      <w:start w:val="1"/>
+      <w:numFmt w:val="decimal"/>
+      <w:lvlText w:val="%7."/>
+      <w:lvlJc w:val="left"/>
+      <w:pPr>
+        <w:ind w:left="2520" w:hanging="360"/>
+      </w:pPr>
+    </w:lvl>
+    <w:lvl w:ilvl="7">
+      <w:start w:val="1"/>
+      <w:numFmt w:val="lowerLetter"/>
+      <w:lvlText w:val="%8."/>
+      <w:lvlJc w:val="left"/>
+      <w:pPr>
+        <w:ind w:left="2880" w:hanging="360"/>
+      </w:pPr>
+    </w:lvl>
+    <w:lvl w:ilvl="8">
+      <w:start w:val="1"/>
+      <w:numFmt w:val="lowerRoman"/>
+      <w:lvlText w:val="%9."/>
+      <w:lvlJc w:val="left"/>
+      <w:pPr>
+        <w:ind w:left="3240" w:hanging="360"/>
+      </w:pPr>
+    </w:lvl>
+  </w:abstractNum>
+  <w:abstractNum w:abstractNumId="9" w15:restartNumberingAfterBreak="0">
+    <w:nsid w:val="4E427A23"/>
+    <w:multiLevelType w:val="hybridMultilevel"/>
+    <w:tmpl w:val="4E020474"/>
+    <w:lvl w:ilvl="0" w:tplc="485E9268">
+      <w:start w:val="1"/>
+      <w:numFmt w:val="decimal"/>
+      <w:lvlText w:val="%1."/>
+      <w:lvlJc w:val="left"/>
+      <w:pPr>
+        <w:ind w:left="1440" w:hanging="360"/>
+      </w:pPr>
+      <w:rPr>
+        <w:rFonts w:hint="default"/>
+      </w:rPr>
+    </w:lvl>
+    <w:lvl w:ilvl="1" w:tplc="04090019" w:tentative="1">
+      <w:start w:val="1"/>
+      <w:numFmt w:val="lowerLetter"/>
+      <w:lvlText w:val="%2."/>
+      <w:lvlJc w:val="left"/>
+      <w:pPr>
+        <w:ind w:left="2160" w:hanging="360"/>
+      </w:pPr>
+    </w:lvl>
+    <w:lvl w:ilvl="2" w:tplc="0409001B" w:tentative="1">
+      <w:start w:val="1"/>
+      <w:numFmt w:val="lowerRoman"/>
+      <w:lvlText w:val="%3."/>
+      <w:lvlJc w:val="right"/>
+      <w:pPr>
+        <w:ind w:left="2880" w:hanging="180"/>
+      </w:pPr>
+    </w:lvl>
+    <w:lvl w:ilvl="3" w:tplc="0409000F" w:tentative="1">
+      <w:start w:val="1"/>
+      <w:numFmt w:val="decimal"/>
+      <w:lvlText w:val="%4."/>
+      <w:lvlJc w:val="left"/>
+      <w:pPr>
+        <w:ind w:left="3600" w:hanging="360"/>
+      </w:pPr>
+    </w:lvl>
+    <w:lvl w:ilvl="4" w:tplc="04090019" w:tentative="1">
+      <w:start w:val="1"/>
+      <w:numFmt w:val="lowerLetter"/>
+      <w:lvlText w:val="%5."/>
+      <w:lvlJc w:val="left"/>
+      <w:pPr>
+        <w:ind w:left="4320" w:hanging="360"/>
+      </w:pPr>
+    </w:lvl>
+    <w:lvl w:ilvl="5" w:tplc="0409001B" w:tentative="1">
+      <w:start w:val="1"/>
+      <w:numFmt w:val="lowerRoman"/>
+      <w:lvlText w:val="%6."/>
+      <w:lvlJc w:val="right"/>
+      <w:pPr>
+        <w:ind w:left="5040" w:hanging="180"/>
+      </w:pPr>
+    </w:lvl>
+    <w:lvl w:ilvl="6" w:tplc="0409000F" w:tentative="1">
+      <w:start w:val="1"/>
+      <w:numFmt w:val="decimal"/>
+      <w:lvlText w:val="%7."/>
+      <w:lvlJc w:val="left"/>
+      <w:pPr>
+        <w:ind w:left="5760" w:hanging="360"/>
+      </w:pPr>
+    </w:lvl>
+    <w:lvl w:ilvl="7" w:tplc="04090019" w:tentative="1">
+      <w:start w:val="1"/>
+      <w:numFmt w:val="lowerLetter"/>
+      <w:lvlText w:val="%8."/>
+      <w:lvlJc w:val="left"/>
+      <w:pPr>
+        <w:ind w:left="6480" w:hanging="360"/>
+      </w:pPr>
+    </w:lvl>
+    <w:lvl w:ilvl="8" w:tplc="0409001B" w:tentative="1">
+      <w:start w:val="1"/>
+      <w:numFmt w:val="lowerRoman"/>
+      <w:lvlText w:val="%9."/>
+      <w:lvlJc w:val="right"/>
+      <w:pPr>
+        <w:ind w:left="7200" w:hanging="180"/>
+      </w:pPr>
+    </w:lvl>
+  </w:abstractNum>
+  <w:abstractNum w:abstractNumId="10" w15:restartNumberingAfterBreak="0">
+    <w:nsid w:val="53496592"/>
+    <w:multiLevelType w:val="hybridMultilevel"/>
+    <w:tmpl w:val="588A06E2"/>
+    <w:lvl w:ilvl="0" w:tplc="F0A21FFC">
+      <w:start w:val="9"/>
+      <w:numFmt w:val="lowerLetter"/>
+      <w:lvlText w:val="%1."/>
+      <w:lvlJc w:val="left"/>
+      <w:pPr>
+        <w:ind w:left="2520" w:hanging="360"/>
+      </w:pPr>
+      <w:rPr>
+        <w:rFonts w:hint="default"/>
+      </w:rPr>
+    </w:lvl>
+    <w:lvl w:ilvl="1" w:tplc="04090019" w:tentative="1">
+      <w:start w:val="1"/>
+      <w:numFmt w:val="lowerLetter"/>
+      <w:lvlText w:val="%2."/>
+      <w:lvlJc w:val="left"/>
+      <w:pPr>
+        <w:ind w:left="3240" w:hanging="360"/>
+      </w:pPr>
+    </w:lvl>
+    <w:lvl w:ilvl="2" w:tplc="0409001B" w:tentative="1">
+      <w:start w:val="1"/>
+      <w:numFmt w:val="lowerRoman"/>
+      <w:lvlText w:val="%3."/>
+      <w:lvlJc w:val="right"/>
+      <w:pPr>
+        <w:ind w:left="3960" w:hanging="180"/>
+      </w:pPr>
+    </w:lvl>
+    <w:lvl w:ilvl="3" w:tplc="0409000F" w:tentative="1">
+      <w:start w:val="1"/>
+      <w:numFmt w:val="decimal"/>
+      <w:lvlText w:val="%4."/>
+      <w:lvlJc w:val="left"/>
+      <w:pPr>
+        <w:ind w:left="4680" w:hanging="360"/>
+      </w:pPr>
+    </w:lvl>
+    <w:lvl w:ilvl="4" w:tplc="04090019" w:tentative="1">
+      <w:start w:val="1"/>
+      <w:numFmt w:val="lowerLetter"/>
+      <w:lvlText w:val="%5."/>
+      <w:lvlJc w:val="left"/>
+      <w:pPr>
+        <w:ind w:left="5400" w:hanging="360"/>
+      </w:pPr>
+    </w:lvl>
+    <w:lvl w:ilvl="5" w:tplc="0409001B" w:tentative="1">
+      <w:start w:val="1"/>
+      <w:numFmt w:val="lowerRoman"/>
+      <w:lvlText w:val="%6."/>
+      <w:lvlJc w:val="right"/>
+      <w:pPr>
+        <w:ind w:left="6120" w:hanging="180"/>
+      </w:pPr>
+    </w:lvl>
+    <w:lvl w:ilvl="6" w:tplc="0409000F" w:tentative="1">
+      <w:start w:val="1"/>
+      <w:numFmt w:val="decimal"/>
+      <w:lvlText w:val="%7."/>
+      <w:lvlJc w:val="left"/>
+      <w:pPr>
+        <w:ind w:left="6840" w:hanging="360"/>
+      </w:pPr>
+    </w:lvl>
+    <w:lvl w:ilvl="7" w:tplc="04090019" w:tentative="1">
+      <w:start w:val="1"/>
+      <w:numFmt w:val="lowerLetter"/>
+      <w:lvlText w:val="%8."/>
+      <w:lvlJc w:val="left"/>
+      <w:pPr>
+        <w:ind w:left="7560" w:hanging="360"/>
+      </w:pPr>
+    </w:lvl>
+    <w:lvl w:ilvl="8" w:tplc="0409001B" w:tentative="1">
+      <w:start w:val="1"/>
+      <w:numFmt w:val="lowerRoman"/>
+      <w:lvlText w:val="%9."/>
+      <w:lvlJc w:val="right"/>
+      <w:pPr>
+        <w:ind w:left="8280" w:hanging="180"/>
+      </w:pPr>
+    </w:lvl>
+  </w:abstractNum>
+  <w:abstractNum w:abstractNumId="11" w15:restartNumberingAfterBreak="0">
+    <w:nsid w:val="541623C9"/>
+    <w:multiLevelType w:val="hybridMultilevel"/>
+    <w:tmpl w:val="E376D48E"/>
+    <w:lvl w:ilvl="0" w:tplc="0A547F6C">
+      <w:start w:val="1"/>
+      <w:numFmt w:val="decimal"/>
+      <w:lvlText w:val="%1."/>
+      <w:lvlJc w:val="left"/>
+      <w:pPr>
+        <w:ind w:left="1080" w:hanging="360"/>
+      </w:pPr>
+      <w:rPr>
+        <w:rFonts w:hint="default"/>
+      </w:rPr>
+    </w:lvl>
+    <w:lvl w:ilvl="1" w:tplc="04090019">
+      <w:start w:val="1"/>
+      <w:numFmt w:val="lowerLetter"/>
+      <w:lvlText w:val="%2."/>
+      <w:lvlJc w:val="left"/>
+      <w:pPr>
+        <w:ind w:left="1800" w:hanging="360"/>
+      </w:pPr>
+    </w:lvl>
+    <w:lvl w:ilvl="2" w:tplc="0409001B">
+      <w:start w:val="1"/>
+      <w:numFmt w:val="lowerRoman"/>
+      <w:lvlText w:val="%3."/>
+      <w:lvlJc w:val="right"/>
+      <w:pPr>
+        <w:ind w:left="2520" w:hanging="180"/>
+      </w:pPr>
+    </w:lvl>
+    <w:lvl w:ilvl="3" w:tplc="0409000F" w:tentative="1">
+      <w:start w:val="1"/>
+      <w:numFmt w:val="decimal"/>
+      <w:lvlText w:val="%4."/>
+      <w:lvlJc w:val="left"/>
+      <w:pPr>
+        <w:ind w:left="3240" w:hanging="360"/>
+      </w:pPr>
+    </w:lvl>
+    <w:lvl w:ilvl="4" w:tplc="04090019" w:tentative="1">
+      <w:start w:val="1"/>
+      <w:numFmt w:val="lowerLetter"/>
+      <w:lvlText w:val="%5."/>
+      <w:lvlJc w:val="left"/>
+      <w:pPr>
+        <w:ind w:left="3960" w:hanging="360"/>
+      </w:pPr>
+    </w:lvl>
+    <w:lvl w:ilvl="5" w:tplc="0409001B" w:tentative="1">
+      <w:start w:val="1"/>
+      <w:numFmt w:val="lowerRoman"/>
+      <w:lvlText w:val="%6."/>
+      <w:lvlJc w:val="right"/>
+      <w:pPr>
+        <w:ind w:left="4680" w:hanging="180"/>
+      </w:pPr>
+    </w:lvl>
+    <w:lvl w:ilvl="6" w:tplc="0409000F" w:tentative="1">
+      <w:start w:val="1"/>
+      <w:numFmt w:val="decimal"/>
+      <w:lvlText w:val="%7."/>
+      <w:lvlJc w:val="left"/>
+      <w:pPr>
+        <w:ind w:left="5400" w:hanging="360"/>
+      </w:pPr>
+    </w:lvl>
+    <w:lvl w:ilvl="7" w:tplc="04090019" w:tentative="1">
+      <w:start w:val="1"/>
+      <w:numFmt w:val="lowerLetter"/>
+      <w:lvlText w:val="%8."/>
+      <w:lvlJc w:val="left"/>
+      <w:pPr>
+        <w:ind w:left="6120" w:hanging="360"/>
+      </w:pPr>
+    </w:lvl>
+    <w:lvl w:ilvl="8" w:tplc="0409001B" w:tentative="1">
+      <w:start w:val="1"/>
+      <w:numFmt w:val="lowerRoman"/>
+      <w:lvlText w:val="%9."/>
+      <w:lvlJc w:val="right"/>
+      <w:pPr>
+        <w:ind w:left="6840" w:hanging="180"/>
+      </w:pPr>
+    </w:lvl>
+  </w:abstractNum>
+  <w:abstractNum w:abstractNumId="12" w15:restartNumberingAfterBreak="0">
     <w:nsid w:val="5EE65766"/>
     <w:multiLevelType w:val="multilevel"/>
     <w:tmpl w:val="78A2658A"/>
@@ -1262,7 +2253,185 @@
       </w:rPr>
     </w:lvl>
   </w:abstractNum>
-  <w:abstractNum w:abstractNumId="2" w15:restartNumberingAfterBreak="0">
+  <w:abstractNum w:abstractNumId="13" w15:restartNumberingAfterBreak="0">
+    <w:nsid w:val="64212332"/>
+    <w:multiLevelType w:val="hybridMultilevel"/>
+    <w:tmpl w:val="CC20A4D8"/>
+    <w:lvl w:ilvl="0" w:tplc="7026DDDC">
+      <w:start w:val="1"/>
+      <w:numFmt w:val="decimal"/>
+      <w:lvlText w:val="%1)"/>
+      <w:lvlJc w:val="left"/>
+      <w:pPr>
+        <w:ind w:left="1440" w:hanging="360"/>
+      </w:pPr>
+      <w:rPr>
+        <w:rFonts w:hint="default"/>
+      </w:rPr>
+    </w:lvl>
+    <w:lvl w:ilvl="1" w:tplc="04090019" w:tentative="1">
+      <w:start w:val="1"/>
+      <w:numFmt w:val="lowerLetter"/>
+      <w:lvlText w:val="%2."/>
+      <w:lvlJc w:val="left"/>
+      <w:pPr>
+        <w:ind w:left="2160" w:hanging="360"/>
+      </w:pPr>
+    </w:lvl>
+    <w:lvl w:ilvl="2" w:tplc="0409001B" w:tentative="1">
+      <w:start w:val="1"/>
+      <w:numFmt w:val="lowerRoman"/>
+      <w:lvlText w:val="%3."/>
+      <w:lvlJc w:val="right"/>
+      <w:pPr>
+        <w:ind w:left="2880" w:hanging="180"/>
+      </w:pPr>
+    </w:lvl>
+    <w:lvl w:ilvl="3" w:tplc="0409000F" w:tentative="1">
+      <w:start w:val="1"/>
+      <w:numFmt w:val="decimal"/>
+      <w:lvlText w:val="%4."/>
+      <w:lvlJc w:val="left"/>
+      <w:pPr>
+        <w:ind w:left="3600" w:hanging="360"/>
+      </w:pPr>
+    </w:lvl>
+    <w:lvl w:ilvl="4" w:tplc="04090019" w:tentative="1">
+      <w:start w:val="1"/>
+      <w:numFmt w:val="lowerLetter"/>
+      <w:lvlText w:val="%5."/>
+      <w:lvlJc w:val="left"/>
+      <w:pPr>
+        <w:ind w:left="4320" w:hanging="360"/>
+      </w:pPr>
+    </w:lvl>
+    <w:lvl w:ilvl="5" w:tplc="0409001B" w:tentative="1">
+      <w:start w:val="1"/>
+      <w:numFmt w:val="lowerRoman"/>
+      <w:lvlText w:val="%6."/>
+      <w:lvlJc w:val="right"/>
+      <w:pPr>
+        <w:ind w:left="5040" w:hanging="180"/>
+      </w:pPr>
+    </w:lvl>
+    <w:lvl w:ilvl="6" w:tplc="0409000F" w:tentative="1">
+      <w:start w:val="1"/>
+      <w:numFmt w:val="decimal"/>
+      <w:lvlText w:val="%7."/>
+      <w:lvlJc w:val="left"/>
+      <w:pPr>
+        <w:ind w:left="5760" w:hanging="360"/>
+      </w:pPr>
+    </w:lvl>
+    <w:lvl w:ilvl="7" w:tplc="04090019" w:tentative="1">
+      <w:start w:val="1"/>
+      <w:numFmt w:val="lowerLetter"/>
+      <w:lvlText w:val="%8."/>
+      <w:lvlJc w:val="left"/>
+      <w:pPr>
+        <w:ind w:left="6480" w:hanging="360"/>
+      </w:pPr>
+    </w:lvl>
+    <w:lvl w:ilvl="8" w:tplc="0409001B" w:tentative="1">
+      <w:start w:val="1"/>
+      <w:numFmt w:val="lowerRoman"/>
+      <w:lvlText w:val="%9."/>
+      <w:lvlJc w:val="right"/>
+      <w:pPr>
+        <w:ind w:left="7200" w:hanging="180"/>
+      </w:pPr>
+    </w:lvl>
+  </w:abstractNum>
+  <w:abstractNum w:abstractNumId="14" w15:restartNumberingAfterBreak="0">
+    <w:nsid w:val="6A9B7BAE"/>
+    <w:multiLevelType w:val="hybridMultilevel"/>
+    <w:tmpl w:val="693CABC0"/>
+    <w:lvl w:ilvl="0" w:tplc="0409000F">
+      <w:start w:val="1"/>
+      <w:numFmt w:val="decimal"/>
+      <w:lvlText w:val="%1."/>
+      <w:lvlJc w:val="left"/>
+      <w:pPr>
+        <w:ind w:left="720" w:hanging="360"/>
+      </w:pPr>
+      <w:rPr>
+        <w:rFonts w:hint="default"/>
+      </w:rPr>
+    </w:lvl>
+    <w:lvl w:ilvl="1" w:tplc="04090019" w:tentative="1">
+      <w:start w:val="1"/>
+      <w:numFmt w:val="lowerLetter"/>
+      <w:lvlText w:val="%2."/>
+      <w:lvlJc w:val="left"/>
+      <w:pPr>
+        <w:ind w:left="1440" w:hanging="360"/>
+      </w:pPr>
+    </w:lvl>
+    <w:lvl w:ilvl="2" w:tplc="0409001B" w:tentative="1">
+      <w:start w:val="1"/>
+      <w:numFmt w:val="lowerRoman"/>
+      <w:lvlText w:val="%3."/>
+      <w:lvlJc w:val="right"/>
+      <w:pPr>
+        <w:ind w:left="2160" w:hanging="180"/>
+      </w:pPr>
+    </w:lvl>
+    <w:lvl w:ilvl="3" w:tplc="0409000F" w:tentative="1">
+      <w:start w:val="1"/>
+      <w:numFmt w:val="decimal"/>
+      <w:lvlText w:val="%4."/>
+      <w:lvlJc w:val="left"/>
+      <w:pPr>
+        <w:ind w:left="2880" w:hanging="360"/>
+      </w:pPr>
+    </w:lvl>
+    <w:lvl w:ilvl="4" w:tplc="04090019" w:tentative="1">
+      <w:start w:val="1"/>
+      <w:numFmt w:val="lowerLetter"/>
+      <w:lvlText w:val="%5."/>
+      <w:lvlJc w:val="left"/>
+      <w:pPr>
+        <w:ind w:left="3600" w:hanging="360"/>
+      </w:pPr>
+    </w:lvl>
+    <w:lvl w:ilvl="5" w:tplc="0409001B" w:tentative="1">
+      <w:start w:val="1"/>
+      <w:numFmt w:val="lowerRoman"/>
+      <w:lvlText w:val="%6."/>
+      <w:lvlJc w:val="right"/>
+      <w:pPr>
+        <w:ind w:left="4320" w:hanging="180"/>
+      </w:pPr>
+    </w:lvl>
+    <w:lvl w:ilvl="6" w:tplc="0409000F" w:tentative="1">
+      <w:start w:val="1"/>
+      <w:numFmt w:val="decimal"/>
+      <w:lvlText w:val="%7."/>
+      <w:lvlJc w:val="left"/>
+      <w:pPr>
+        <w:ind w:left="5040" w:hanging="360"/>
+      </w:pPr>
+    </w:lvl>
+    <w:lvl w:ilvl="7" w:tplc="04090019" w:tentative="1">
+      <w:start w:val="1"/>
+      <w:numFmt w:val="lowerLetter"/>
+      <w:lvlText w:val="%8."/>
+      <w:lvlJc w:val="left"/>
+      <w:pPr>
+        <w:ind w:left="5760" w:hanging="360"/>
+      </w:pPr>
+    </w:lvl>
+    <w:lvl w:ilvl="8" w:tplc="0409001B" w:tentative="1">
+      <w:start w:val="1"/>
+      <w:numFmt w:val="lowerRoman"/>
+      <w:lvlText w:val="%9."/>
+      <w:lvlJc w:val="right"/>
+      <w:pPr>
+        <w:ind w:left="6480" w:hanging="180"/>
+      </w:pPr>
+    </w:lvl>
+  </w:abstractNum>
+  <w:abstractNum w:abstractNumId="15" w15:restartNumberingAfterBreak="0">
     <w:nsid w:val="6BAA3A47"/>
     <w:multiLevelType w:val="multilevel"/>
     <w:tmpl w:val="DDFC9CDA"/>
@@ -1375,7 +2544,363 @@
       </w:rPr>
     </w:lvl>
   </w:abstractNum>
-  <w:abstractNum w:abstractNumId="3" w15:restartNumberingAfterBreak="0">
+  <w:abstractNum w:abstractNumId="16" w15:restartNumberingAfterBreak="0">
+    <w:nsid w:val="6C751243"/>
+    <w:multiLevelType w:val="hybridMultilevel"/>
+    <w:tmpl w:val="416054F8"/>
+    <w:lvl w:ilvl="0" w:tplc="573299AE">
+      <w:start w:val="1"/>
+      <w:numFmt w:val="decimal"/>
+      <w:lvlText w:val="%1)"/>
+      <w:lvlJc w:val="left"/>
+      <w:pPr>
+        <w:ind w:left="1440" w:hanging="360"/>
+      </w:pPr>
+      <w:rPr>
+        <w:rFonts w:hint="default"/>
+      </w:rPr>
+    </w:lvl>
+    <w:lvl w:ilvl="1" w:tplc="04090019" w:tentative="1">
+      <w:start w:val="1"/>
+      <w:numFmt w:val="lowerLetter"/>
+      <w:lvlText w:val="%2."/>
+      <w:lvlJc w:val="left"/>
+      <w:pPr>
+        <w:ind w:left="2160" w:hanging="360"/>
+      </w:pPr>
+    </w:lvl>
+    <w:lvl w:ilvl="2" w:tplc="0409001B" w:tentative="1">
+      <w:start w:val="1"/>
+      <w:numFmt w:val="lowerRoman"/>
+      <w:lvlText w:val="%3."/>
+      <w:lvlJc w:val="right"/>
+      <w:pPr>
+        <w:ind w:left="2880" w:hanging="180"/>
+      </w:pPr>
+    </w:lvl>
+    <w:lvl w:ilvl="3" w:tplc="0409000F" w:tentative="1">
+      <w:start w:val="1"/>
+      <w:numFmt w:val="decimal"/>
+      <w:lvlText w:val="%4."/>
+      <w:lvlJc w:val="left"/>
+      <w:pPr>
+        <w:ind w:left="3600" w:hanging="360"/>
+      </w:pPr>
+    </w:lvl>
+    <w:lvl w:ilvl="4" w:tplc="04090019" w:tentative="1">
+      <w:start w:val="1"/>
+      <w:numFmt w:val="lowerLetter"/>
+      <w:lvlText w:val="%5."/>
+      <w:lvlJc w:val="left"/>
+      <w:pPr>
+        <w:ind w:left="4320" w:hanging="360"/>
+      </w:pPr>
+    </w:lvl>
+    <w:lvl w:ilvl="5" w:tplc="0409001B" w:tentative="1">
+      <w:start w:val="1"/>
+      <w:numFmt w:val="lowerRoman"/>
+      <w:lvlText w:val="%6."/>
+      <w:lvlJc w:val="right"/>
+      <w:pPr>
+        <w:ind w:left="5040" w:hanging="180"/>
+      </w:pPr>
+    </w:lvl>
+    <w:lvl w:ilvl="6" w:tplc="0409000F" w:tentative="1">
+      <w:start w:val="1"/>
+      <w:numFmt w:val="decimal"/>
+      <w:lvlText w:val="%7."/>
+      <w:lvlJc w:val="left"/>
+      <w:pPr>
+        <w:ind w:left="5760" w:hanging="360"/>
+      </w:pPr>
+    </w:lvl>
+    <w:lvl w:ilvl="7" w:tplc="04090019" w:tentative="1">
+      <w:start w:val="1"/>
+      <w:numFmt w:val="lowerLetter"/>
+      <w:lvlText w:val="%8."/>
+      <w:lvlJc w:val="left"/>
+      <w:pPr>
+        <w:ind w:left="6480" w:hanging="360"/>
+      </w:pPr>
+    </w:lvl>
+    <w:lvl w:ilvl="8" w:tplc="0409001B" w:tentative="1">
+      <w:start w:val="1"/>
+      <w:numFmt w:val="lowerRoman"/>
+      <w:lvlText w:val="%9."/>
+      <w:lvlJc w:val="right"/>
+      <w:pPr>
+        <w:ind w:left="7200" w:hanging="180"/>
+      </w:pPr>
+    </w:lvl>
+  </w:abstractNum>
+  <w:abstractNum w:abstractNumId="17" w15:restartNumberingAfterBreak="0">
+    <w:nsid w:val="6EE878C8"/>
+    <w:multiLevelType w:val="hybridMultilevel"/>
+    <w:tmpl w:val="6D76CD48"/>
+    <w:lvl w:ilvl="0" w:tplc="7CFEB5F8">
+      <w:start w:val="1"/>
+      <w:numFmt w:val="decimal"/>
+      <w:lvlText w:val="%1."/>
+      <w:lvlJc w:val="left"/>
+      <w:pPr>
+        <w:ind w:left="1080" w:hanging="360"/>
+      </w:pPr>
+      <w:rPr>
+        <w:rFonts w:hint="default"/>
+      </w:rPr>
+    </w:lvl>
+    <w:lvl w:ilvl="1" w:tplc="04090019">
+      <w:start w:val="1"/>
+      <w:numFmt w:val="lowerLetter"/>
+      <w:lvlText w:val="%2."/>
+      <w:lvlJc w:val="left"/>
+      <w:pPr>
+        <w:ind w:left="1800" w:hanging="360"/>
+      </w:pPr>
+    </w:lvl>
+    <w:lvl w:ilvl="2" w:tplc="0409001B">
+      <w:start w:val="1"/>
+      <w:numFmt w:val="lowerRoman"/>
+      <w:lvlText w:val="%3."/>
+      <w:lvlJc w:val="right"/>
+      <w:pPr>
+        <w:ind w:left="2520" w:hanging="180"/>
+      </w:pPr>
+    </w:lvl>
+    <w:lvl w:ilvl="3" w:tplc="0409000F">
+      <w:start w:val="1"/>
+      <w:numFmt w:val="decimal"/>
+      <w:lvlText w:val="%4."/>
+      <w:lvlJc w:val="left"/>
+      <w:pPr>
+        <w:ind w:left="3240" w:hanging="360"/>
+      </w:pPr>
+    </w:lvl>
+    <w:lvl w:ilvl="4" w:tplc="04090019" w:tentative="1">
+      <w:start w:val="1"/>
+      <w:numFmt w:val="lowerLetter"/>
+      <w:lvlText w:val="%5."/>
+      <w:lvlJc w:val="left"/>
+      <w:pPr>
+        <w:ind w:left="3960" w:hanging="360"/>
+      </w:pPr>
+    </w:lvl>
+    <w:lvl w:ilvl="5" w:tplc="0409001B" w:tentative="1">
+      <w:start w:val="1"/>
+      <w:numFmt w:val="lowerRoman"/>
+      <w:lvlText w:val="%6."/>
+      <w:lvlJc w:val="right"/>
+      <w:pPr>
+        <w:ind w:left="4680" w:hanging="180"/>
+      </w:pPr>
+    </w:lvl>
+    <w:lvl w:ilvl="6" w:tplc="0409000F" w:tentative="1">
+      <w:start w:val="1"/>
+      <w:numFmt w:val="decimal"/>
+      <w:lvlText w:val="%7."/>
+      <w:lvlJc w:val="left"/>
+      <w:pPr>
+        <w:ind w:left="5400" w:hanging="360"/>
+      </w:pPr>
+    </w:lvl>
+    <w:lvl w:ilvl="7" w:tplc="04090019" w:tentative="1">
+      <w:start w:val="1"/>
+      <w:numFmt w:val="lowerLetter"/>
+      <w:lvlText w:val="%8."/>
+      <w:lvlJc w:val="left"/>
+      <w:pPr>
+        <w:ind w:left="6120" w:hanging="360"/>
+      </w:pPr>
+    </w:lvl>
+    <w:lvl w:ilvl="8" w:tplc="0409001B" w:tentative="1">
+      <w:start w:val="1"/>
+      <w:numFmt w:val="lowerRoman"/>
+      <w:lvlText w:val="%9."/>
+      <w:lvlJc w:val="right"/>
+      <w:pPr>
+        <w:ind w:left="6840" w:hanging="180"/>
+      </w:pPr>
+    </w:lvl>
+  </w:abstractNum>
+  <w:abstractNum w:abstractNumId="18" w15:restartNumberingAfterBreak="0">
+    <w:nsid w:val="74291F7D"/>
+    <w:multiLevelType w:val="hybridMultilevel"/>
+    <w:tmpl w:val="E8F0077E"/>
+    <w:lvl w:ilvl="0" w:tplc="BB88FE1A">
+      <w:start w:val="1"/>
+      <w:numFmt w:val="decimal"/>
+      <w:lvlText w:val="%1."/>
+      <w:lvlJc w:val="left"/>
+      <w:pPr>
+        <w:ind w:left="1080" w:hanging="360"/>
+      </w:pPr>
+      <w:rPr>
+        <w:rFonts w:hint="default"/>
+      </w:rPr>
+    </w:lvl>
+    <w:lvl w:ilvl="1" w:tplc="04090019">
+      <w:start w:val="1"/>
+      <w:numFmt w:val="lowerLetter"/>
+      <w:lvlText w:val="%2."/>
+      <w:lvlJc w:val="left"/>
+      <w:pPr>
+        <w:ind w:left="1800" w:hanging="360"/>
+      </w:pPr>
+    </w:lvl>
+    <w:lvl w:ilvl="2" w:tplc="0409001B">
+      <w:start w:val="1"/>
+      <w:numFmt w:val="lowerRoman"/>
+      <w:lvlText w:val="%3."/>
+      <w:lvlJc w:val="right"/>
+      <w:pPr>
+        <w:ind w:left="2520" w:hanging="180"/>
+      </w:pPr>
+    </w:lvl>
+    <w:lvl w:ilvl="3" w:tplc="0409000F">
+      <w:start w:val="1"/>
+      <w:numFmt w:val="decimal"/>
+      <w:lvlText w:val="%4."/>
+      <w:lvlJc w:val="left"/>
+      <w:pPr>
+        <w:ind w:left="3240" w:hanging="360"/>
+      </w:pPr>
+    </w:lvl>
+    <w:lvl w:ilvl="4" w:tplc="04090019" w:tentative="1">
+      <w:start w:val="1"/>
+      <w:numFmt w:val="lowerLetter"/>
+      <w:lvlText w:val="%5."/>
+      <w:lvlJc w:val="left"/>
+      <w:pPr>
+        <w:ind w:left="3960" w:hanging="360"/>
+      </w:pPr>
+    </w:lvl>
+    <w:lvl w:ilvl="5" w:tplc="0409001B" w:tentative="1">
+      <w:start w:val="1"/>
+      <w:numFmt w:val="lowerRoman"/>
+      <w:lvlText w:val="%6."/>
+      <w:lvlJc w:val="right"/>
+      <w:pPr>
+        <w:ind w:left="4680" w:hanging="180"/>
+      </w:pPr>
+    </w:lvl>
+    <w:lvl w:ilvl="6" w:tplc="0409000F" w:tentative="1">
+      <w:start w:val="1"/>
+      <w:numFmt w:val="decimal"/>
+      <w:lvlText w:val="%7."/>
+      <w:lvlJc w:val="left"/>
+      <w:pPr>
+        <w:ind w:left="5400" w:hanging="360"/>
+      </w:pPr>
+    </w:lvl>
+    <w:lvl w:ilvl="7" w:tplc="04090019" w:tentative="1">
+      <w:start w:val="1"/>
+      <w:numFmt w:val="lowerLetter"/>
+      <w:lvlText w:val="%8."/>
+      <w:lvlJc w:val="left"/>
+      <w:pPr>
+        <w:ind w:left="6120" w:hanging="360"/>
+      </w:pPr>
+    </w:lvl>
+    <w:lvl w:ilvl="8" w:tplc="0409001B" w:tentative="1">
+      <w:start w:val="1"/>
+      <w:numFmt w:val="lowerRoman"/>
+      <w:lvlText w:val="%9."/>
+      <w:lvlJc w:val="right"/>
+      <w:pPr>
+        <w:ind w:left="6840" w:hanging="180"/>
+      </w:pPr>
+    </w:lvl>
+  </w:abstractNum>
+  <w:abstractNum w:abstractNumId="19" w15:restartNumberingAfterBreak="0">
+    <w:nsid w:val="75A91773"/>
+    <w:multiLevelType w:val="hybridMultilevel"/>
+    <w:tmpl w:val="ED100B3E"/>
+    <w:lvl w:ilvl="0" w:tplc="7F6AA964">
+      <w:start w:val="1"/>
+      <w:numFmt w:val="decimal"/>
+      <w:lvlText w:val="%1)"/>
+      <w:lvlJc w:val="left"/>
+      <w:pPr>
+        <w:ind w:left="1440" w:hanging="360"/>
+      </w:pPr>
+      <w:rPr>
+        <w:rFonts w:hint="default"/>
+      </w:rPr>
+    </w:lvl>
+    <w:lvl w:ilvl="1" w:tplc="04090019" w:tentative="1">
+      <w:start w:val="1"/>
+      <w:numFmt w:val="lowerLetter"/>
+      <w:lvlText w:val="%2."/>
+      <w:lvlJc w:val="left"/>
+      <w:pPr>
+        <w:ind w:left="2160" w:hanging="360"/>
+      </w:pPr>
+    </w:lvl>
+    <w:lvl w:ilvl="2" w:tplc="0409001B" w:tentative="1">
+      <w:start w:val="1"/>
+      <w:numFmt w:val="lowerRoman"/>
+      <w:lvlText w:val="%3."/>
+      <w:lvlJc w:val="right"/>
+      <w:pPr>
+        <w:ind w:left="2880" w:hanging="180"/>
+      </w:pPr>
+    </w:lvl>
+    <w:lvl w:ilvl="3" w:tplc="0409000F" w:tentative="1">
+      <w:start w:val="1"/>
+      <w:numFmt w:val="decimal"/>
+      <w:lvlText w:val="%4."/>
+      <w:lvlJc w:val="left"/>
+      <w:pPr>
+        <w:ind w:left="3600" w:hanging="360"/>
+      </w:pPr>
+    </w:lvl>
+    <w:lvl w:ilvl="4" w:tplc="04090019" w:tentative="1">
+      <w:start w:val="1"/>
+      <w:numFmt w:val="lowerLetter"/>
+      <w:lvlText w:val="%5."/>
+      <w:lvlJc w:val="left"/>
+      <w:pPr>
+        <w:ind w:left="4320" w:hanging="360"/>
+      </w:pPr>
+    </w:lvl>
+    <w:lvl w:ilvl="5" w:tplc="0409001B" w:tentative="1">
+      <w:start w:val="1"/>
+      <w:numFmt w:val="lowerRoman"/>
+      <w:lvlText w:val="%6."/>
+      <w:lvlJc w:val="right"/>
+      <w:pPr>
+        <w:ind w:left="5040" w:hanging="180"/>
+      </w:pPr>
+    </w:lvl>
+    <w:lvl w:ilvl="6" w:tplc="0409000F" w:tentative="1">
+      <w:start w:val="1"/>
+      <w:numFmt w:val="decimal"/>
+      <w:lvlText w:val="%7."/>
+      <w:lvlJc w:val="left"/>
+      <w:pPr>
+        <w:ind w:left="5760" w:hanging="360"/>
+      </w:pPr>
+    </w:lvl>
+    <w:lvl w:ilvl="7" w:tplc="04090019" w:tentative="1">
+      <w:start w:val="1"/>
+      <w:numFmt w:val="lowerLetter"/>
+      <w:lvlText w:val="%8."/>
+      <w:lvlJc w:val="left"/>
+      <w:pPr>
+        <w:ind w:left="6480" w:hanging="360"/>
+      </w:pPr>
+    </w:lvl>
+    <w:lvl w:ilvl="8" w:tplc="0409001B" w:tentative="1">
+      <w:start w:val="1"/>
+      <w:numFmt w:val="lowerRoman"/>
+      <w:lvlText w:val="%9."/>
+      <w:lvlJc w:val="right"/>
+      <w:pPr>
+        <w:ind w:left="7200" w:hanging="180"/>
+      </w:pPr>
+    </w:lvl>
+  </w:abstractNum>
+  <w:abstractNum w:abstractNumId="20" w15:restartNumberingAfterBreak="0">
     <w:nsid w:val="775F45B0"/>
     <w:multiLevelType w:val="hybridMultilevel"/>
     <w:tmpl w:val="6D42E396"/>
@@ -1464,17 +2989,160 @@
       </w:pPr>
     </w:lvl>
   </w:abstractNum>
+  <w:abstractNum w:abstractNumId="21" w15:restartNumberingAfterBreak="0">
+    <w:nsid w:val="783B42AE"/>
+    <w:multiLevelType w:val="hybridMultilevel"/>
+    <w:tmpl w:val="5B8C8492"/>
+    <w:lvl w:ilvl="0" w:tplc="67882A3A">
+      <w:start w:val="1"/>
+      <w:numFmt w:val="decimal"/>
+      <w:lvlText w:val="%1."/>
+      <w:lvlJc w:val="left"/>
+      <w:pPr>
+        <w:ind w:left="1080" w:hanging="360"/>
+      </w:pPr>
+      <w:rPr>
+        <w:rFonts w:hint="default"/>
+      </w:rPr>
+    </w:lvl>
+    <w:lvl w:ilvl="1" w:tplc="04090019">
+      <w:start w:val="1"/>
+      <w:numFmt w:val="lowerLetter"/>
+      <w:lvlText w:val="%2."/>
+      <w:lvlJc w:val="left"/>
+      <w:pPr>
+        <w:ind w:left="1800" w:hanging="360"/>
+      </w:pPr>
+    </w:lvl>
+    <w:lvl w:ilvl="2" w:tplc="0409001B">
+      <w:start w:val="1"/>
+      <w:numFmt w:val="lowerRoman"/>
+      <w:lvlText w:val="%3."/>
+      <w:lvlJc w:val="right"/>
+      <w:pPr>
+        <w:ind w:left="2520" w:hanging="180"/>
+      </w:pPr>
+    </w:lvl>
+    <w:lvl w:ilvl="3" w:tplc="0409000F" w:tentative="1">
+      <w:start w:val="1"/>
+      <w:numFmt w:val="decimal"/>
+      <w:lvlText w:val="%4."/>
+      <w:lvlJc w:val="left"/>
+      <w:pPr>
+        <w:ind w:left="3240" w:hanging="360"/>
+      </w:pPr>
+    </w:lvl>
+    <w:lvl w:ilvl="4" w:tplc="04090019" w:tentative="1">
+      <w:start w:val="1"/>
+      <w:numFmt w:val="lowerLetter"/>
+      <w:lvlText w:val="%5."/>
+      <w:lvlJc w:val="left"/>
+      <w:pPr>
+        <w:ind w:left="3960" w:hanging="360"/>
+      </w:pPr>
+    </w:lvl>
+    <w:lvl w:ilvl="5" w:tplc="0409001B" w:tentative="1">
+      <w:start w:val="1"/>
+      <w:numFmt w:val="lowerRoman"/>
+      <w:lvlText w:val="%6."/>
+      <w:lvlJc w:val="right"/>
+      <w:pPr>
+        <w:ind w:left="4680" w:hanging="180"/>
+      </w:pPr>
+    </w:lvl>
+    <w:lvl w:ilvl="6" w:tplc="0409000F" w:tentative="1">
+      <w:start w:val="1"/>
+      <w:numFmt w:val="decimal"/>
+      <w:lvlText w:val="%7."/>
+      <w:lvlJc w:val="left"/>
+      <w:pPr>
+        <w:ind w:left="5400" w:hanging="360"/>
+      </w:pPr>
+    </w:lvl>
+    <w:lvl w:ilvl="7" w:tplc="04090019" w:tentative="1">
+      <w:start w:val="1"/>
+      <w:numFmt w:val="lowerLetter"/>
+      <w:lvlText w:val="%8."/>
+      <w:lvlJc w:val="left"/>
+      <w:pPr>
+        <w:ind w:left="6120" w:hanging="360"/>
+      </w:pPr>
+    </w:lvl>
+    <w:lvl w:ilvl="8" w:tplc="0409001B" w:tentative="1">
+      <w:start w:val="1"/>
+      <w:numFmt w:val="lowerRoman"/>
+      <w:lvlText w:val="%9."/>
+      <w:lvlJc w:val="right"/>
+      <w:pPr>
+        <w:ind w:left="6840" w:hanging="180"/>
+      </w:pPr>
+    </w:lvl>
+  </w:abstractNum>
   <w:num w:numId="1">
+    <w:abstractNumId w:val="12"/>
+  </w:num>
+  <w:num w:numId="2">
+    <w:abstractNumId w:val="15"/>
+  </w:num>
+  <w:num w:numId="3">
+    <w:abstractNumId w:val="20"/>
+  </w:num>
+  <w:num w:numId="4">
+    <w:abstractNumId w:val="4"/>
+  </w:num>
+  <w:num w:numId="5">
+    <w:abstractNumId w:val="2"/>
+  </w:num>
+  <w:num w:numId="6">
+    <w:abstractNumId w:val="14"/>
+  </w:num>
+  <w:num w:numId="7">
+    <w:abstractNumId w:val="3"/>
+  </w:num>
+  <w:num w:numId="8">
+    <w:abstractNumId w:val="18"/>
+  </w:num>
+  <w:num w:numId="9">
+    <w:abstractNumId w:val="8"/>
+  </w:num>
+  <w:num w:numId="10">
     <w:abstractNumId w:val="1"/>
   </w:num>
-  <w:num w:numId="2">
-    <w:abstractNumId w:val="2"/>
+  <w:num w:numId="11">
+    <w:abstractNumId w:val="9"/>
   </w:num>
-  <w:num w:numId="3">
-    <w:abstractNumId w:val="3"/>
+  <w:num w:numId="12">
+    <w:abstractNumId w:val="19"/>
   </w:num>
-  <w:num w:numId="4">
+  <w:num w:numId="13">
+    <w:abstractNumId w:val="21"/>
+  </w:num>
+  <w:num w:numId="14">
+    <w:abstractNumId w:val="13"/>
+  </w:num>
+  <w:num w:numId="15">
+    <w:abstractNumId w:val="17"/>
+  </w:num>
+  <w:num w:numId="16">
+    <w:abstractNumId w:val="16"/>
+  </w:num>
+  <w:num w:numId="17">
+    <w:abstractNumId w:val="11"/>
+  </w:num>
+  <w:num w:numId="18">
     <w:abstractNumId w:val="0"/>
+  </w:num>
+  <w:num w:numId="19">
+    <w:abstractNumId w:val="7"/>
+  </w:num>
+  <w:num w:numId="20">
+    <w:abstractNumId w:val="5"/>
+  </w:num>
+  <w:num w:numId="21">
+    <w:abstractNumId w:val="6"/>
+  </w:num>
+  <w:num w:numId="22">
+    <w:abstractNumId w:val="10"/>
   </w:num>
 </w:numbering>
 </file>

</xml_diff>